<commit_message>
Refactorings varios. Nuevos tests
</commit_message>
<xml_diff>
--- a/doc/UNQ - POO2 - TP Integrador - Alquileres.docx
+++ b/doc/UNQ - POO2 - TP Integrador - Alquileres.docx
@@ -451,8 +451,6 @@
           <w:docGrid w:linePitch="360"/>
         </w:sectPr>
       </w:pPr>
-      <w:bookmarkStart w:id="0" w:name="_GoBack"/>
-      <w:bookmarkEnd w:id="0"/>
     </w:p>
     <w:p>
       <w:pPr>
@@ -540,7 +538,13 @@
         <w:rPr>
           <w:rFonts w:ascii="Arial" w:hAnsi="Arial" w:cs="Arial"/>
         </w:rPr>
-        <w:t xml:space="preserve"> para los </w:t>
+        <w:t xml:space="preserve"> para </w:t>
+      </w:r>
+      <w:r>
+        <w:rPr>
+          <w:rFonts w:ascii="Arial" w:hAnsi="Arial" w:cs="Arial"/>
+        </w:rPr>
+        <w:t xml:space="preserve">algunos </w:t>
       </w:r>
       <w:proofErr w:type="spellStart"/>
       <w:r>
@@ -944,14 +948,133 @@
         <w:rPr>
           <w:rFonts w:ascii="Consolas" w:hAnsi="Consolas" w:cs="Arial"/>
         </w:rPr>
-        <w:t>BookingState</w:t>
+        <w:t>Review</w:t>
+      </w:r>
+      <w:r>
+        <w:rPr>
+          <w:rFonts w:ascii="Consolas" w:hAnsi="Consolas" w:cs="Arial"/>
+        </w:rPr>
+        <w:t>Category</w:t>
       </w:r>
       <w:proofErr w:type="spellEnd"/>
       <w:r>
         <w:rPr>
           <w:rFonts w:ascii="Arial" w:hAnsi="Arial" w:cs="Arial"/>
         </w:rPr>
-        <w:t>: indica el estado de una reserva, que podría ser pendiente, concretada, cancelada, etc.</w:t>
+        <w:t>: una categoría a calificar, como podría ser “limpieza de la propiedad”, “cordialidad”, “solvencia ante problemas”, etc.</w:t>
+      </w:r>
+    </w:p>
+    <w:p>
+      <w:pPr>
+        <w:spacing w:after="120" w:line="240" w:lineRule="auto"/>
+        <w:ind w:firstLine="425"/>
+        <w:jc w:val="both"/>
+        <w:rPr>
+          <w:rFonts w:ascii="Arial" w:hAnsi="Arial" w:cs="Arial"/>
+        </w:rPr>
+      </w:pPr>
+      <w:r>
+        <w:rPr>
+          <w:rFonts w:ascii="Arial" w:hAnsi="Arial" w:cs="Arial"/>
+        </w:rPr>
+        <w:t>Todos esos objetos pueden ser registrados en el sistema en forma manual.</w:t>
+      </w:r>
+    </w:p>
+    <w:p>
+      <w:pPr>
+        <w:spacing w:after="120" w:line="240" w:lineRule="auto"/>
+        <w:ind w:firstLine="425"/>
+        <w:jc w:val="both"/>
+        <w:rPr>
+          <w:rFonts w:ascii="Arial" w:hAnsi="Arial" w:cs="Arial"/>
+        </w:rPr>
+      </w:pPr>
+    </w:p>
+    <w:p>
+      <w:pPr>
+        <w:spacing w:before="240" w:after="240" w:line="240" w:lineRule="auto"/>
+        <w:ind w:left="142"/>
+        <w:jc w:val="both"/>
+        <w:rPr>
+          <w:rFonts w:ascii="Arial" w:hAnsi="Arial" w:cs="Arial"/>
+          <w:i/>
+          <w:iCs/>
+          <w:sz w:val="24"/>
+          <w:szCs w:val="24"/>
+          <w:u w:val="single"/>
+        </w:rPr>
+      </w:pPr>
+      <w:r>
+        <w:rPr>
+          <w:rFonts w:ascii="Arial" w:hAnsi="Arial" w:cs="Arial"/>
+          <w:i/>
+          <w:iCs/>
+          <w:sz w:val="24"/>
+          <w:szCs w:val="24"/>
+          <w:u w:val="single"/>
+        </w:rPr>
+        <w:t>Objetos de negocio</w:t>
+      </w:r>
+      <w:r>
+        <w:rPr>
+          <w:rFonts w:ascii="Arial" w:hAnsi="Arial" w:cs="Arial"/>
+          <w:i/>
+          <w:iCs/>
+          <w:sz w:val="24"/>
+          <w:szCs w:val="24"/>
+          <w:u w:val="single"/>
+        </w:rPr>
+        <w:t xml:space="preserve"> </w:t>
+      </w:r>
+      <w:r>
+        <w:rPr>
+          <w:rFonts w:ascii="Arial" w:hAnsi="Arial" w:cs="Arial"/>
+          <w:i/>
+          <w:iCs/>
+          <w:sz w:val="24"/>
+          <w:szCs w:val="24"/>
+          <w:u w:val="single"/>
+        </w:rPr>
+        <w:t>principale</w:t>
+      </w:r>
+      <w:r>
+        <w:rPr>
+          <w:rFonts w:ascii="Arial" w:hAnsi="Arial" w:cs="Arial"/>
+          <w:i/>
+          <w:iCs/>
+          <w:sz w:val="24"/>
+          <w:szCs w:val="24"/>
+          <w:u w:val="single"/>
+        </w:rPr>
+        <w:t>s</w:t>
+      </w:r>
+    </w:p>
+    <w:p>
+      <w:pPr>
+        <w:spacing w:after="120" w:line="240" w:lineRule="auto"/>
+        <w:ind w:firstLine="425"/>
+        <w:jc w:val="both"/>
+        <w:rPr>
+          <w:rFonts w:ascii="Arial" w:hAnsi="Arial" w:cs="Arial"/>
+        </w:rPr>
+      </w:pPr>
+      <w:r>
+        <w:rPr>
+          <w:rFonts w:ascii="Arial" w:hAnsi="Arial" w:cs="Arial"/>
+        </w:rPr>
+        <w:t xml:space="preserve">Son los objetos principales de la solución, aquellos que tienen más colaboradores y comportamiento, y sobre los que se basa toda la gestión. </w:t>
+      </w:r>
+      <w:r>
+        <w:rPr>
+          <w:rFonts w:ascii="Arial" w:hAnsi="Arial" w:cs="Arial"/>
+        </w:rPr>
+        <w:t>En este grupo están</w:t>
+      </w:r>
+      <w:r>
+        <w:rPr>
+          <w:rFonts w:ascii="Arial" w:hAnsi="Arial" w:cs="Arial"/>
+        </w:rPr>
+        <w:t>:</w:t>
       </w:r>
     </w:p>
     <w:p>
@@ -974,21 +1097,572 @@
         <w:rPr>
           <w:rFonts w:ascii="Consolas" w:hAnsi="Consolas" w:cs="Arial"/>
         </w:rPr>
+        <w:t>User</w:t>
+      </w:r>
+      <w:proofErr w:type="spellEnd"/>
+      <w:r>
+        <w:rPr>
+          <w:rFonts w:ascii="Arial" w:hAnsi="Arial" w:cs="Arial"/>
+        </w:rPr>
+        <w:t>: un usuario del sistema. El mismo puede ser “inquilino” (</w:t>
+      </w:r>
+      <w:proofErr w:type="spellStart"/>
+      <w:r>
+        <w:rPr>
+          <w:rFonts w:ascii="Arial" w:hAnsi="Arial" w:cs="Arial"/>
+        </w:rPr>
+        <w:t>tenant</w:t>
+      </w:r>
+      <w:proofErr w:type="spellEnd"/>
+      <w:r>
+        <w:rPr>
+          <w:rFonts w:ascii="Arial" w:hAnsi="Arial" w:cs="Arial"/>
+        </w:rPr>
+        <w:t>) o “propietario” (</w:t>
+      </w:r>
+      <w:proofErr w:type="spellStart"/>
+      <w:r>
+        <w:rPr>
+          <w:rFonts w:ascii="Arial" w:hAnsi="Arial" w:cs="Arial"/>
+        </w:rPr>
+        <w:t>owner</w:t>
+      </w:r>
+      <w:proofErr w:type="spellEnd"/>
+      <w:r>
+        <w:rPr>
+          <w:rFonts w:ascii="Arial" w:hAnsi="Arial" w:cs="Arial"/>
+        </w:rPr>
+        <w:t>), pero este rol está asociado a la acción, por lo que decidimos que no era necesario modelar el mismo. Es decir, si un usuario publica una propiedad, será su propietario, y si hace una reserva, será un inquilino.</w:t>
+      </w:r>
+    </w:p>
+    <w:p>
+      <w:pPr>
+        <w:pStyle w:val="ListParagraph"/>
+        <w:numPr>
+          <w:ilvl w:val="0"/>
+          <w:numId w:val="1"/>
+        </w:numPr>
+        <w:spacing w:after="120" w:line="240" w:lineRule="auto"/>
+        <w:ind w:left="709" w:hanging="357"/>
+        <w:contextualSpacing w:val="0"/>
+        <w:jc w:val="both"/>
+        <w:rPr>
+          <w:rFonts w:ascii="Arial" w:hAnsi="Arial" w:cs="Arial"/>
+        </w:rPr>
+      </w:pPr>
+      <w:proofErr w:type="spellStart"/>
+      <w:r>
+        <w:rPr>
+          <w:rFonts w:ascii="Consolas" w:hAnsi="Consolas" w:cs="Arial"/>
+        </w:rPr>
+        <w:t>Property</w:t>
+      </w:r>
+      <w:proofErr w:type="spellEnd"/>
+      <w:r>
+        <w:rPr>
+          <w:rFonts w:ascii="Arial" w:hAnsi="Arial" w:cs="Arial"/>
+        </w:rPr>
+        <w:t>: una propiedad sobre la que se pueden crear avisos, incluye todos sus detalles de ubicación, servicios, etc.</w:t>
+      </w:r>
+    </w:p>
+    <w:p>
+      <w:pPr>
+        <w:pStyle w:val="ListParagraph"/>
+        <w:numPr>
+          <w:ilvl w:val="0"/>
+          <w:numId w:val="1"/>
+        </w:numPr>
+        <w:spacing w:after="120" w:line="240" w:lineRule="auto"/>
+        <w:ind w:left="709" w:hanging="357"/>
+        <w:contextualSpacing w:val="0"/>
+        <w:jc w:val="both"/>
+        <w:rPr>
+          <w:rFonts w:ascii="Arial" w:hAnsi="Arial" w:cs="Arial"/>
+        </w:rPr>
+      </w:pPr>
+      <w:proofErr w:type="spellStart"/>
+      <w:r>
+        <w:rPr>
+          <w:rFonts w:ascii="Consolas" w:hAnsi="Consolas" w:cs="Arial"/>
+        </w:rPr>
+        <w:lastRenderedPageBreak/>
+        <w:t>Listing</w:t>
+      </w:r>
+      <w:proofErr w:type="spellEnd"/>
+      <w:r>
+        <w:rPr>
+          <w:rFonts w:ascii="Arial" w:hAnsi="Arial" w:cs="Arial"/>
+        </w:rPr>
+        <w:t>: es una publicación, que contendrá una propiedad, un precio, los horarios de entrada y salida, etc. Pueden existir varias publicaciones para una misma propiedad.</w:t>
+      </w:r>
+    </w:p>
+    <w:p>
+      <w:pPr>
+        <w:pStyle w:val="ListParagraph"/>
+        <w:numPr>
+          <w:ilvl w:val="0"/>
+          <w:numId w:val="1"/>
+        </w:numPr>
+        <w:spacing w:after="120" w:line="240" w:lineRule="auto"/>
+        <w:ind w:left="709" w:hanging="357"/>
+        <w:contextualSpacing w:val="0"/>
+        <w:jc w:val="both"/>
+        <w:rPr>
+          <w:rFonts w:ascii="Arial" w:hAnsi="Arial" w:cs="Arial"/>
+        </w:rPr>
+      </w:pPr>
+      <w:proofErr w:type="spellStart"/>
+      <w:r>
+        <w:rPr>
+          <w:rFonts w:ascii="Consolas" w:hAnsi="Consolas" w:cs="Arial"/>
+        </w:rPr>
+        <w:t>Booking</w:t>
+      </w:r>
+      <w:proofErr w:type="spellEnd"/>
+      <w:r>
+        <w:rPr>
+          <w:rFonts w:ascii="Arial" w:hAnsi="Arial" w:cs="Arial"/>
+        </w:rPr>
+        <w:t>: es la reserva que hace un usuario (inquilino), sobre una publicación</w:t>
+      </w:r>
+      <w:r>
+        <w:rPr>
+          <w:rFonts w:ascii="Arial" w:hAnsi="Arial" w:cs="Arial"/>
+        </w:rPr>
+        <w:t>, cuando decide alquilar una propiedad. La misma tendrá un estado, que permitirá seguir un flujo de transiciones e interacciones entre inquilino y propietario.</w:t>
+      </w:r>
+    </w:p>
+    <w:p>
+      <w:pPr>
+        <w:pStyle w:val="ListParagraph"/>
+        <w:numPr>
+          <w:ilvl w:val="0"/>
+          <w:numId w:val="1"/>
+        </w:numPr>
+        <w:spacing w:after="120" w:line="240" w:lineRule="auto"/>
+        <w:ind w:left="709" w:hanging="357"/>
+        <w:contextualSpacing w:val="0"/>
+        <w:jc w:val="both"/>
+        <w:rPr>
+          <w:rFonts w:ascii="Arial" w:hAnsi="Arial" w:cs="Arial"/>
+        </w:rPr>
+      </w:pPr>
+      <w:proofErr w:type="spellStart"/>
+      <w:r>
+        <w:rPr>
+          <w:rFonts w:ascii="Consolas" w:hAnsi="Consolas" w:cs="Arial"/>
+        </w:rPr>
         <w:t>Review</w:t>
       </w:r>
+      <w:proofErr w:type="spellEnd"/>
+      <w:r>
+        <w:rPr>
+          <w:rFonts w:ascii="Arial" w:hAnsi="Arial" w:cs="Arial"/>
+        </w:rPr>
+        <w:t>: es una calificación, que incluye 3 categorías a evaluar. Estas revisiones pueden ser:</w:t>
+      </w:r>
+    </w:p>
+    <w:p>
+      <w:pPr>
+        <w:pStyle w:val="ListParagraph"/>
+        <w:numPr>
+          <w:ilvl w:val="1"/>
+          <w:numId w:val="1"/>
+        </w:numPr>
+        <w:spacing w:after="120" w:line="240" w:lineRule="auto"/>
+        <w:ind w:left="1560"/>
+        <w:contextualSpacing w:val="0"/>
+        <w:jc w:val="both"/>
+        <w:rPr>
+          <w:rFonts w:ascii="Arial" w:hAnsi="Arial" w:cs="Arial"/>
+        </w:rPr>
+      </w:pPr>
+      <w:proofErr w:type="spellStart"/>
       <w:r>
         <w:rPr>
           <w:rFonts w:ascii="Consolas" w:hAnsi="Consolas" w:cs="Arial"/>
         </w:rPr>
-        <w:t>Category</w:t>
+        <w:t>TenantToPropertyReview</w:t>
       </w:r>
       <w:proofErr w:type="spellEnd"/>
       <w:r>
         <w:rPr>
           <w:rFonts w:ascii="Arial" w:hAnsi="Arial" w:cs="Arial"/>
         </w:rPr>
-        <w:t>: una categoría a calificar, como podría ser “limpieza de la propiedad”, “cordialidad”, “solvencia ante problemas”, etc.</w:t>
-      </w:r>
+        <w:t xml:space="preserve">: </w:t>
+      </w:r>
+      <w:r>
+        <w:rPr>
+          <w:rFonts w:ascii="Arial" w:hAnsi="Arial" w:cs="Arial"/>
+        </w:rPr>
+        <w:t xml:space="preserve">El inquilino </w:t>
+      </w:r>
+      <w:proofErr w:type="spellStart"/>
+      <w:r>
+        <w:rPr>
+          <w:rFonts w:ascii="Arial" w:hAnsi="Arial" w:cs="Arial"/>
+        </w:rPr>
+        <w:t>rankea</w:t>
+      </w:r>
+      <w:proofErr w:type="spellEnd"/>
+      <w:r>
+        <w:rPr>
+          <w:rFonts w:ascii="Arial" w:hAnsi="Arial" w:cs="Arial"/>
+        </w:rPr>
+        <w:t xml:space="preserve"> al inmueble</w:t>
+      </w:r>
+      <w:r>
+        <w:rPr>
+          <w:rFonts w:ascii="Arial" w:hAnsi="Arial" w:cs="Arial"/>
+        </w:rPr>
+        <w:t>.</w:t>
+      </w:r>
+    </w:p>
+    <w:p>
+      <w:pPr>
+        <w:pStyle w:val="ListParagraph"/>
+        <w:numPr>
+          <w:ilvl w:val="1"/>
+          <w:numId w:val="1"/>
+        </w:numPr>
+        <w:spacing w:after="120" w:line="240" w:lineRule="auto"/>
+        <w:ind w:left="1560"/>
+        <w:contextualSpacing w:val="0"/>
+        <w:jc w:val="both"/>
+        <w:rPr>
+          <w:rFonts w:ascii="Arial" w:hAnsi="Arial" w:cs="Arial"/>
+        </w:rPr>
+      </w:pPr>
+      <w:proofErr w:type="spellStart"/>
+      <w:r>
+        <w:rPr>
+          <w:rFonts w:ascii="Consolas" w:hAnsi="Consolas" w:cs="Arial"/>
+        </w:rPr>
+        <w:t>TenantToOwnerReview</w:t>
+      </w:r>
+      <w:proofErr w:type="spellEnd"/>
+      <w:r>
+        <w:rPr>
+          <w:rFonts w:ascii="Arial" w:hAnsi="Arial" w:cs="Arial"/>
+        </w:rPr>
+        <w:t xml:space="preserve">: </w:t>
+      </w:r>
+      <w:r>
+        <w:rPr>
+          <w:rFonts w:ascii="Arial" w:hAnsi="Arial" w:cs="Arial"/>
+        </w:rPr>
+        <w:t xml:space="preserve">El inquilino </w:t>
+      </w:r>
+      <w:proofErr w:type="spellStart"/>
+      <w:r>
+        <w:rPr>
+          <w:rFonts w:ascii="Arial" w:hAnsi="Arial" w:cs="Arial"/>
+        </w:rPr>
+        <w:t>rankea</w:t>
+      </w:r>
+      <w:proofErr w:type="spellEnd"/>
+      <w:r>
+        <w:rPr>
+          <w:rFonts w:ascii="Arial" w:hAnsi="Arial" w:cs="Arial"/>
+        </w:rPr>
+        <w:t xml:space="preserve"> al dueño del inmueble.</w:t>
+      </w:r>
+    </w:p>
+    <w:p>
+      <w:pPr>
+        <w:pStyle w:val="ListParagraph"/>
+        <w:numPr>
+          <w:ilvl w:val="1"/>
+          <w:numId w:val="1"/>
+        </w:numPr>
+        <w:spacing w:after="120" w:line="240" w:lineRule="auto"/>
+        <w:ind w:left="1560"/>
+        <w:contextualSpacing w:val="0"/>
+        <w:jc w:val="both"/>
+        <w:rPr>
+          <w:rFonts w:ascii="Arial" w:hAnsi="Arial" w:cs="Arial"/>
+        </w:rPr>
+      </w:pPr>
+      <w:proofErr w:type="spellStart"/>
+      <w:r>
+        <w:rPr>
+          <w:rFonts w:ascii="Consolas" w:hAnsi="Consolas" w:cs="Arial"/>
+        </w:rPr>
+        <w:t>OwnerToTenantReview</w:t>
+      </w:r>
+      <w:proofErr w:type="spellEnd"/>
+      <w:r>
+        <w:rPr>
+          <w:rFonts w:ascii="Arial" w:hAnsi="Arial" w:cs="Arial"/>
+        </w:rPr>
+        <w:t xml:space="preserve">: </w:t>
+      </w:r>
+      <w:r>
+        <w:rPr>
+          <w:rFonts w:ascii="Arial" w:hAnsi="Arial" w:cs="Arial"/>
+        </w:rPr>
+        <w:t xml:space="preserve">El dueño del inmueble </w:t>
+      </w:r>
+      <w:proofErr w:type="spellStart"/>
+      <w:r>
+        <w:rPr>
+          <w:rFonts w:ascii="Arial" w:hAnsi="Arial" w:cs="Arial"/>
+        </w:rPr>
+        <w:t>rankea</w:t>
+      </w:r>
+      <w:proofErr w:type="spellEnd"/>
+      <w:r>
+        <w:rPr>
+          <w:rFonts w:ascii="Arial" w:hAnsi="Arial" w:cs="Arial"/>
+        </w:rPr>
+        <w:t xml:space="preserve"> al inquilino</w:t>
+      </w:r>
+      <w:r>
+        <w:rPr>
+          <w:rFonts w:ascii="Arial" w:hAnsi="Arial" w:cs="Arial"/>
+        </w:rPr>
+        <w:t>.</w:t>
+      </w:r>
+    </w:p>
+    <w:p>
+      <w:pPr>
+        <w:pStyle w:val="ListParagraph"/>
+        <w:numPr>
+          <w:ilvl w:val="0"/>
+          <w:numId w:val="1"/>
+        </w:numPr>
+        <w:spacing w:after="120" w:line="240" w:lineRule="auto"/>
+        <w:ind w:left="709" w:hanging="357"/>
+        <w:contextualSpacing w:val="0"/>
+        <w:jc w:val="both"/>
+        <w:rPr>
+          <w:rFonts w:ascii="Arial" w:hAnsi="Arial" w:cs="Arial"/>
+        </w:rPr>
+      </w:pPr>
+      <w:proofErr w:type="spellStart"/>
+      <w:r>
+        <w:rPr>
+          <w:rFonts w:ascii="Consolas" w:hAnsi="Consolas" w:cs="Arial"/>
+        </w:rPr>
+        <w:t>BookingState</w:t>
+      </w:r>
+      <w:proofErr w:type="spellEnd"/>
+      <w:r>
+        <w:rPr>
+          <w:rFonts w:ascii="Arial" w:hAnsi="Arial" w:cs="Arial"/>
+        </w:rPr>
+        <w:t xml:space="preserve">: </w:t>
+      </w:r>
+      <w:r>
+        <w:rPr>
+          <w:rFonts w:ascii="Arial" w:hAnsi="Arial" w:cs="Arial"/>
+        </w:rPr>
+        <w:t>interfaz que define el comportamiento de los posibles estados</w:t>
+      </w:r>
+      <w:r>
+        <w:rPr>
+          <w:rFonts w:ascii="Arial" w:hAnsi="Arial" w:cs="Arial"/>
+        </w:rPr>
+        <w:t xml:space="preserve"> (patrón </w:t>
+      </w:r>
+      <w:proofErr w:type="spellStart"/>
+      <w:r>
+        <w:rPr>
+          <w:rFonts w:ascii="Arial" w:hAnsi="Arial" w:cs="Arial"/>
+        </w:rPr>
+        <w:t>State</w:t>
+      </w:r>
+      <w:proofErr w:type="spellEnd"/>
+      <w:r>
+        <w:rPr>
+          <w:rFonts w:ascii="Arial" w:hAnsi="Arial" w:cs="Arial"/>
+        </w:rPr>
+        <w:t>)</w:t>
+      </w:r>
+      <w:r>
+        <w:rPr>
+          <w:rFonts w:ascii="Arial" w:hAnsi="Arial" w:cs="Arial"/>
+        </w:rPr>
+        <w:t>.</w:t>
+      </w:r>
+    </w:p>
+    <w:p>
+      <w:pPr>
+        <w:pStyle w:val="ListParagraph"/>
+        <w:numPr>
+          <w:ilvl w:val="1"/>
+          <w:numId w:val="1"/>
+        </w:numPr>
+        <w:spacing w:after="120" w:line="240" w:lineRule="auto"/>
+        <w:ind w:left="1560"/>
+        <w:contextualSpacing w:val="0"/>
+        <w:jc w:val="both"/>
+        <w:rPr>
+          <w:rFonts w:ascii="Arial" w:hAnsi="Arial" w:cs="Arial"/>
+        </w:rPr>
+      </w:pPr>
+      <w:proofErr w:type="spellStart"/>
+      <w:r>
+        <w:rPr>
+          <w:rFonts w:ascii="Consolas" w:hAnsi="Consolas" w:cs="Arial"/>
+        </w:rPr>
+        <w:t>Pending</w:t>
+      </w:r>
+      <w:r>
+        <w:rPr>
+          <w:rFonts w:ascii="Consolas" w:hAnsi="Consolas" w:cs="Arial"/>
+        </w:rPr>
+        <w:t>BookingState</w:t>
+      </w:r>
+      <w:proofErr w:type="spellEnd"/>
+      <w:r>
+        <w:rPr>
+          <w:rFonts w:ascii="Arial" w:hAnsi="Arial" w:cs="Arial"/>
+        </w:rPr>
+        <w:t xml:space="preserve">: </w:t>
+      </w:r>
+      <w:r>
+        <w:rPr>
+          <w:rFonts w:ascii="Arial" w:hAnsi="Arial" w:cs="Arial"/>
+        </w:rPr>
+        <w:t>un inquilino hizo una reserva y queda a la espera de ser aprobada.</w:t>
+      </w:r>
+    </w:p>
+    <w:p>
+      <w:pPr>
+        <w:pStyle w:val="ListParagraph"/>
+        <w:numPr>
+          <w:ilvl w:val="1"/>
+          <w:numId w:val="1"/>
+        </w:numPr>
+        <w:spacing w:after="120" w:line="240" w:lineRule="auto"/>
+        <w:ind w:left="1560"/>
+        <w:contextualSpacing w:val="0"/>
+        <w:jc w:val="both"/>
+        <w:rPr>
+          <w:rFonts w:ascii="Arial" w:hAnsi="Arial" w:cs="Arial"/>
+        </w:rPr>
+      </w:pPr>
+      <w:proofErr w:type="spellStart"/>
+      <w:r>
+        <w:rPr>
+          <w:rFonts w:ascii="Consolas" w:hAnsi="Consolas" w:cs="Arial"/>
+        </w:rPr>
+        <w:t>Approved</w:t>
+      </w:r>
+      <w:r>
+        <w:rPr>
+          <w:rFonts w:ascii="Consolas" w:hAnsi="Consolas" w:cs="Arial"/>
+        </w:rPr>
+        <w:t>BookingState</w:t>
+      </w:r>
+      <w:proofErr w:type="spellEnd"/>
+      <w:r>
+        <w:rPr>
+          <w:rFonts w:ascii="Arial" w:hAnsi="Arial" w:cs="Arial"/>
+        </w:rPr>
+        <w:t xml:space="preserve">: </w:t>
+      </w:r>
+      <w:r>
+        <w:rPr>
+          <w:rFonts w:ascii="Arial" w:hAnsi="Arial" w:cs="Arial"/>
+        </w:rPr>
+        <w:t>el propietario aceptó una reserva.</w:t>
+      </w:r>
+    </w:p>
+    <w:p>
+      <w:pPr>
+        <w:pStyle w:val="ListParagraph"/>
+        <w:numPr>
+          <w:ilvl w:val="1"/>
+          <w:numId w:val="1"/>
+        </w:numPr>
+        <w:spacing w:after="120" w:line="240" w:lineRule="auto"/>
+        <w:ind w:left="1560"/>
+        <w:contextualSpacing w:val="0"/>
+        <w:jc w:val="both"/>
+        <w:rPr>
+          <w:rFonts w:ascii="Arial" w:hAnsi="Arial" w:cs="Arial"/>
+        </w:rPr>
+      </w:pPr>
+      <w:proofErr w:type="spellStart"/>
+      <w:r>
+        <w:rPr>
+          <w:rFonts w:ascii="Consolas" w:hAnsi="Consolas" w:cs="Arial"/>
+        </w:rPr>
+        <w:t>Rejected</w:t>
+      </w:r>
+      <w:r>
+        <w:rPr>
+          <w:rFonts w:ascii="Consolas" w:hAnsi="Consolas" w:cs="Arial"/>
+        </w:rPr>
+        <w:t>BookingState</w:t>
+      </w:r>
+      <w:proofErr w:type="spellEnd"/>
+      <w:r>
+        <w:rPr>
+          <w:rFonts w:ascii="Arial" w:hAnsi="Arial" w:cs="Arial"/>
+        </w:rPr>
+        <w:t xml:space="preserve">: </w:t>
+      </w:r>
+      <w:r>
+        <w:rPr>
+          <w:rFonts w:ascii="Arial" w:hAnsi="Arial" w:cs="Arial"/>
+        </w:rPr>
+        <w:t>el propietario rechazó una reserva.</w:t>
+      </w:r>
+    </w:p>
+    <w:p>
+      <w:pPr>
+        <w:pStyle w:val="ListParagraph"/>
+        <w:numPr>
+          <w:ilvl w:val="1"/>
+          <w:numId w:val="1"/>
+        </w:numPr>
+        <w:spacing w:after="120" w:line="240" w:lineRule="auto"/>
+        <w:ind w:left="1560"/>
+        <w:contextualSpacing w:val="0"/>
+        <w:jc w:val="both"/>
+        <w:rPr>
+          <w:rFonts w:ascii="Arial" w:hAnsi="Arial" w:cs="Arial"/>
+        </w:rPr>
+      </w:pPr>
+      <w:proofErr w:type="spellStart"/>
+      <w:r>
+        <w:rPr>
+          <w:rFonts w:ascii="Consolas" w:hAnsi="Consolas" w:cs="Arial"/>
+        </w:rPr>
+        <w:t>Cancelled</w:t>
+      </w:r>
+      <w:r>
+        <w:rPr>
+          <w:rFonts w:ascii="Consolas" w:hAnsi="Consolas" w:cs="Arial"/>
+        </w:rPr>
+        <w:t>BookingState</w:t>
+      </w:r>
+      <w:proofErr w:type="spellEnd"/>
+      <w:r>
+        <w:rPr>
+          <w:rFonts w:ascii="Arial" w:hAnsi="Arial" w:cs="Arial"/>
+        </w:rPr>
+        <w:t xml:space="preserve">: </w:t>
+      </w:r>
+      <w:r>
+        <w:rPr>
+          <w:rFonts w:ascii="Arial" w:hAnsi="Arial" w:cs="Arial"/>
+        </w:rPr>
+        <w:t>el inquilino canceló su reserva.</w:t>
+      </w:r>
+    </w:p>
+    <w:p>
+      <w:pPr>
+        <w:spacing w:after="120" w:line="240" w:lineRule="auto"/>
+        <w:ind w:firstLine="425"/>
+        <w:jc w:val="both"/>
+        <w:rPr>
+          <w:rFonts w:ascii="Arial" w:hAnsi="Arial" w:cs="Arial"/>
+        </w:rPr>
+      </w:pPr>
     </w:p>
     <w:p>
       <w:pPr>
@@ -1013,40 +1687,7 @@
           <w:szCs w:val="24"/>
           <w:u w:val="single"/>
         </w:rPr>
-        <w:t>Objetos de negocio</w:t>
-      </w:r>
-      <w:r>
-        <w:rPr>
-          <w:rFonts w:ascii="Arial" w:hAnsi="Arial" w:cs="Arial"/>
-          <w:i/>
-          <w:iCs/>
-          <w:sz w:val="24"/>
-          <w:szCs w:val="24"/>
-          <w:u w:val="single"/>
-        </w:rPr>
-        <w:t xml:space="preserve"> </w:t>
-      </w:r>
-      <w:r>
-        <w:rPr>
-          <w:rFonts w:ascii="Arial" w:hAnsi="Arial" w:cs="Arial"/>
-          <w:i/>
-          <w:iCs/>
-          <w:sz w:val="24"/>
-          <w:szCs w:val="24"/>
-          <w:u w:val="single"/>
-        </w:rPr>
-        <w:t>principale</w:t>
-      </w:r>
-      <w:r>
-        <w:rPr>
-          <w:rFonts w:ascii="Arial" w:hAnsi="Arial" w:cs="Arial"/>
-          <w:i/>
-          <w:iCs/>
-          <w:sz w:val="24"/>
-          <w:szCs w:val="24"/>
-          <w:u w:val="single"/>
-        </w:rPr>
-        <w:t>s</w:t>
+        <w:t>El sistema</w:t>
       </w:r>
     </w:p>
     <w:p>
@@ -1062,384 +1703,55 @@
         <w:rPr>
           <w:rFonts w:ascii="Arial" w:hAnsi="Arial" w:cs="Arial"/>
         </w:rPr>
-        <w:t xml:space="preserve">Son los objetos principales de la solución, aquellos que tienen más colaboradores y comportamiento, y sobre los que se basa toda la gestión. </w:t>
-      </w:r>
-      <w:r>
-        <w:rPr>
-          <w:rFonts w:ascii="Arial" w:hAnsi="Arial" w:cs="Arial"/>
-        </w:rPr>
-        <w:t>En este grupo están</w:t>
-      </w:r>
-      <w:r>
-        <w:rPr>
-          <w:rFonts w:ascii="Arial" w:hAnsi="Arial" w:cs="Arial"/>
-        </w:rPr>
-        <w:t>:</w:t>
-      </w:r>
-    </w:p>
-    <w:p>
-      <w:pPr>
-        <w:pStyle w:val="ListParagraph"/>
-        <w:numPr>
-          <w:ilvl w:val="0"/>
-          <w:numId w:val="1"/>
-        </w:numPr>
-        <w:spacing w:after="120" w:line="240" w:lineRule="auto"/>
-        <w:ind w:left="709" w:hanging="357"/>
-        <w:contextualSpacing w:val="0"/>
-        <w:jc w:val="both"/>
-        <w:rPr>
-          <w:rFonts w:ascii="Arial" w:hAnsi="Arial" w:cs="Arial"/>
-        </w:rPr>
-      </w:pPr>
+        <w:t xml:space="preserve">La clase principal </w:t>
+      </w:r>
       <w:proofErr w:type="spellStart"/>
       <w:r>
         <w:rPr>
           <w:rFonts w:ascii="Consolas" w:hAnsi="Consolas" w:cs="Arial"/>
         </w:rPr>
-        <w:t>User</w:t>
+        <w:t>BookingSystem</w:t>
       </w:r>
       <w:proofErr w:type="spellEnd"/>
       <w:r>
         <w:rPr>
           <w:rFonts w:ascii="Arial" w:hAnsi="Arial" w:cs="Arial"/>
         </w:rPr>
-        <w:t>: un usuario del sistema. El mismo puede ser “inquilino” (</w:t>
+        <w:t xml:space="preserve"> es la que contiene a todos los otros objetos del sistema y permite su administración, directa o indirectamente.</w:t>
+      </w:r>
+    </w:p>
+    <w:p>
+      <w:pPr>
+        <w:spacing w:after="120" w:line="240" w:lineRule="auto"/>
+        <w:ind w:firstLine="425"/>
+        <w:jc w:val="both"/>
+        <w:rPr>
+          <w:rFonts w:ascii="Arial" w:hAnsi="Arial" w:cs="Arial"/>
+        </w:rPr>
+      </w:pPr>
+      <w:r>
+        <w:rPr>
+          <w:rFonts w:ascii="Arial" w:hAnsi="Arial" w:cs="Arial"/>
+        </w:rPr>
+        <w:t xml:space="preserve">Está modelado como un </w:t>
       </w:r>
       <w:proofErr w:type="spellStart"/>
       <w:r>
         <w:rPr>
           <w:rFonts w:ascii="Arial" w:hAnsi="Arial" w:cs="Arial"/>
         </w:rPr>
-        <w:t>tenant</w:t>
+        <w:t>Singleton</w:t>
       </w:r>
       <w:proofErr w:type="spellEnd"/>
       <w:r>
         <w:rPr>
           <w:rFonts w:ascii="Arial" w:hAnsi="Arial" w:cs="Arial"/>
         </w:rPr>
-        <w:t>) o “propietario” (</w:t>
-      </w:r>
-      <w:proofErr w:type="spellStart"/>
-      <w:r>
-        <w:rPr>
-          <w:rFonts w:ascii="Arial" w:hAnsi="Arial" w:cs="Arial"/>
-        </w:rPr>
-        <w:t>owner</w:t>
-      </w:r>
-      <w:proofErr w:type="spellEnd"/>
-      <w:r>
-        <w:rPr>
-          <w:rFonts w:ascii="Arial" w:hAnsi="Arial" w:cs="Arial"/>
-        </w:rPr>
-        <w:t>), pero este rol está asociado a la acción, por lo que decidimos que no era necesario modelar el mismo. Es decir, si un usuario publica una propiedad, será su propietario, y si hace una reserva, será un inquilino.</w:t>
-      </w:r>
-    </w:p>
-    <w:p>
-      <w:pPr>
-        <w:pStyle w:val="ListParagraph"/>
-        <w:numPr>
-          <w:ilvl w:val="0"/>
-          <w:numId w:val="1"/>
-        </w:numPr>
-        <w:spacing w:after="120" w:line="240" w:lineRule="auto"/>
-        <w:ind w:left="709" w:hanging="357"/>
-        <w:contextualSpacing w:val="0"/>
-        <w:jc w:val="both"/>
-        <w:rPr>
-          <w:rFonts w:ascii="Arial" w:hAnsi="Arial" w:cs="Arial"/>
-        </w:rPr>
-      </w:pPr>
-      <w:proofErr w:type="spellStart"/>
-      <w:r>
-        <w:rPr>
-          <w:rFonts w:ascii="Consolas" w:hAnsi="Consolas" w:cs="Arial"/>
-        </w:rPr>
-        <w:t>Property</w:t>
-      </w:r>
-      <w:proofErr w:type="spellEnd"/>
-      <w:r>
-        <w:rPr>
-          <w:rFonts w:ascii="Arial" w:hAnsi="Arial" w:cs="Arial"/>
-        </w:rPr>
-        <w:t xml:space="preserve">: una propiedad sobre la que se pueden crear </w:t>
-      </w:r>
-      <w:proofErr w:type="gramStart"/>
-      <w:r>
-        <w:rPr>
-          <w:rFonts w:ascii="Arial" w:hAnsi="Arial" w:cs="Arial"/>
-        </w:rPr>
-        <w:t>avisos,</w:t>
-      </w:r>
-      <w:proofErr w:type="gramEnd"/>
-      <w:r>
-        <w:rPr>
-          <w:rFonts w:ascii="Arial" w:hAnsi="Arial" w:cs="Arial"/>
-        </w:rPr>
-        <w:t xml:space="preserve"> incluye todos sus detalles de ubicación, servicios, etc.</w:t>
-      </w:r>
-    </w:p>
-    <w:p>
-      <w:pPr>
-        <w:pStyle w:val="ListParagraph"/>
-        <w:numPr>
-          <w:ilvl w:val="0"/>
-          <w:numId w:val="1"/>
-        </w:numPr>
-        <w:spacing w:after="120" w:line="240" w:lineRule="auto"/>
-        <w:ind w:left="709" w:hanging="357"/>
-        <w:contextualSpacing w:val="0"/>
-        <w:jc w:val="both"/>
-        <w:rPr>
-          <w:rFonts w:ascii="Arial" w:hAnsi="Arial" w:cs="Arial"/>
-        </w:rPr>
-      </w:pPr>
-      <w:proofErr w:type="spellStart"/>
-      <w:r>
-        <w:rPr>
-          <w:rFonts w:ascii="Consolas" w:hAnsi="Consolas" w:cs="Arial"/>
-        </w:rPr>
-        <w:lastRenderedPageBreak/>
-        <w:t>Listing</w:t>
-      </w:r>
-      <w:proofErr w:type="spellEnd"/>
-      <w:r>
-        <w:rPr>
-          <w:rFonts w:ascii="Arial" w:hAnsi="Arial" w:cs="Arial"/>
-        </w:rPr>
-        <w:t>: es una publicación, que contendrá una propiedad, un precio, los horarios de entrada y salida, etc. Pueden existir varias publicaciones para una misma propiedad.</w:t>
-      </w:r>
-    </w:p>
-    <w:p>
-      <w:pPr>
-        <w:pStyle w:val="ListParagraph"/>
-        <w:numPr>
-          <w:ilvl w:val="0"/>
-          <w:numId w:val="1"/>
-        </w:numPr>
-        <w:spacing w:after="120" w:line="240" w:lineRule="auto"/>
-        <w:ind w:left="709" w:hanging="357"/>
-        <w:contextualSpacing w:val="0"/>
-        <w:jc w:val="both"/>
-        <w:rPr>
-          <w:rFonts w:ascii="Arial" w:hAnsi="Arial" w:cs="Arial"/>
-        </w:rPr>
-      </w:pPr>
-      <w:proofErr w:type="spellStart"/>
-      <w:r>
-        <w:rPr>
-          <w:rFonts w:ascii="Consolas" w:hAnsi="Consolas" w:cs="Arial"/>
-        </w:rPr>
-        <w:t>Booking</w:t>
-      </w:r>
-      <w:proofErr w:type="spellEnd"/>
-      <w:r>
-        <w:rPr>
-          <w:rFonts w:ascii="Arial" w:hAnsi="Arial" w:cs="Arial"/>
-        </w:rPr>
-        <w:t>: es la reserva que hace un usuario (inquilino), sobre una publicación</w:t>
-      </w:r>
-      <w:r>
-        <w:rPr>
-          <w:rFonts w:ascii="Arial" w:hAnsi="Arial" w:cs="Arial"/>
-        </w:rPr>
-        <w:t>, cuando decide alquilar una propiedad. La misma tendrá un estado, que permitirá seguir un flujo de transiciones e interacciones entre inquilino y propietario.</w:t>
-      </w:r>
-    </w:p>
-    <w:p>
-      <w:pPr>
-        <w:pStyle w:val="ListParagraph"/>
-        <w:numPr>
-          <w:ilvl w:val="0"/>
-          <w:numId w:val="1"/>
-        </w:numPr>
-        <w:spacing w:after="120" w:line="240" w:lineRule="auto"/>
-        <w:ind w:left="709" w:hanging="357"/>
-        <w:contextualSpacing w:val="0"/>
-        <w:jc w:val="both"/>
-        <w:rPr>
-          <w:rFonts w:ascii="Arial" w:hAnsi="Arial" w:cs="Arial"/>
-        </w:rPr>
-      </w:pPr>
-      <w:proofErr w:type="spellStart"/>
-      <w:r>
-        <w:rPr>
-          <w:rFonts w:ascii="Consolas" w:hAnsi="Consolas" w:cs="Arial"/>
-        </w:rPr>
-        <w:t>Review</w:t>
-      </w:r>
-      <w:proofErr w:type="spellEnd"/>
-      <w:r>
-        <w:rPr>
-          <w:rFonts w:ascii="Arial" w:hAnsi="Arial" w:cs="Arial"/>
-        </w:rPr>
-        <w:t>: es una calificación, que incluye 3 categorías a evaluar. Estas revisiones pueden ser:</w:t>
-      </w:r>
-    </w:p>
-    <w:p>
-      <w:pPr>
-        <w:pStyle w:val="ListParagraph"/>
-        <w:numPr>
-          <w:ilvl w:val="1"/>
-          <w:numId w:val="1"/>
-        </w:numPr>
-        <w:spacing w:after="120" w:line="240" w:lineRule="auto"/>
-        <w:ind w:left="1560"/>
-        <w:contextualSpacing w:val="0"/>
-        <w:jc w:val="both"/>
-        <w:rPr>
-          <w:rFonts w:ascii="Arial" w:hAnsi="Arial" w:cs="Arial"/>
-        </w:rPr>
-      </w:pPr>
-      <w:proofErr w:type="spellStart"/>
-      <w:r>
-        <w:rPr>
-          <w:rFonts w:ascii="Consolas" w:hAnsi="Consolas" w:cs="Arial"/>
-        </w:rPr>
-        <w:t>TenantToPropertyReview</w:t>
-      </w:r>
-      <w:proofErr w:type="spellEnd"/>
-      <w:r>
-        <w:rPr>
-          <w:rFonts w:ascii="Arial" w:hAnsi="Arial" w:cs="Arial"/>
-        </w:rPr>
-        <w:t xml:space="preserve">: </w:t>
-      </w:r>
-      <w:r>
-        <w:rPr>
-          <w:rFonts w:ascii="Arial" w:hAnsi="Arial" w:cs="Arial"/>
-        </w:rPr>
-        <w:t xml:space="preserve">El inquilino </w:t>
-      </w:r>
-      <w:proofErr w:type="spellStart"/>
-      <w:r>
-        <w:rPr>
-          <w:rFonts w:ascii="Arial" w:hAnsi="Arial" w:cs="Arial"/>
-        </w:rPr>
-        <w:t>rankea</w:t>
-      </w:r>
-      <w:proofErr w:type="spellEnd"/>
-      <w:r>
-        <w:rPr>
-          <w:rFonts w:ascii="Arial" w:hAnsi="Arial" w:cs="Arial"/>
-        </w:rPr>
-        <w:t xml:space="preserve"> al inmueble</w:t>
-      </w:r>
-      <w:r>
-        <w:rPr>
-          <w:rFonts w:ascii="Arial" w:hAnsi="Arial" w:cs="Arial"/>
-        </w:rPr>
         <w:t>.</w:t>
       </w:r>
     </w:p>
     <w:p>
       <w:pPr>
-        <w:pStyle w:val="ListParagraph"/>
-        <w:numPr>
-          <w:ilvl w:val="1"/>
-          <w:numId w:val="1"/>
-        </w:numPr>
-        <w:spacing w:after="120" w:line="240" w:lineRule="auto"/>
-        <w:ind w:left="1560"/>
-        <w:contextualSpacing w:val="0"/>
-        <w:jc w:val="both"/>
-        <w:rPr>
-          <w:rFonts w:ascii="Arial" w:hAnsi="Arial" w:cs="Arial"/>
-        </w:rPr>
-      </w:pPr>
-      <w:proofErr w:type="spellStart"/>
-      <w:r>
-        <w:rPr>
-          <w:rFonts w:ascii="Consolas" w:hAnsi="Consolas" w:cs="Arial"/>
-        </w:rPr>
-        <w:t>TenantToOwnerReview</w:t>
-      </w:r>
-      <w:proofErr w:type="spellEnd"/>
-      <w:r>
-        <w:rPr>
-          <w:rFonts w:ascii="Arial" w:hAnsi="Arial" w:cs="Arial"/>
-        </w:rPr>
-        <w:t xml:space="preserve">: </w:t>
-      </w:r>
-      <w:r>
-        <w:rPr>
-          <w:rFonts w:ascii="Arial" w:hAnsi="Arial" w:cs="Arial"/>
-        </w:rPr>
-        <w:t xml:space="preserve">El inquilino </w:t>
-      </w:r>
-      <w:proofErr w:type="spellStart"/>
-      <w:r>
-        <w:rPr>
-          <w:rFonts w:ascii="Arial" w:hAnsi="Arial" w:cs="Arial"/>
-        </w:rPr>
-        <w:t>rankea</w:t>
-      </w:r>
-      <w:proofErr w:type="spellEnd"/>
-      <w:r>
-        <w:rPr>
-          <w:rFonts w:ascii="Arial" w:hAnsi="Arial" w:cs="Arial"/>
-        </w:rPr>
-        <w:t xml:space="preserve"> al dueño del inmueble.</w:t>
-      </w:r>
-    </w:p>
-    <w:p>
-      <w:pPr>
-        <w:pStyle w:val="ListParagraph"/>
-        <w:numPr>
-          <w:ilvl w:val="1"/>
-          <w:numId w:val="1"/>
-        </w:numPr>
-        <w:spacing w:after="120" w:line="240" w:lineRule="auto"/>
-        <w:ind w:left="1560"/>
-        <w:contextualSpacing w:val="0"/>
-        <w:jc w:val="both"/>
-        <w:rPr>
-          <w:rFonts w:ascii="Arial" w:hAnsi="Arial" w:cs="Arial"/>
-        </w:rPr>
-      </w:pPr>
-      <w:proofErr w:type="spellStart"/>
-      <w:r>
-        <w:rPr>
-          <w:rFonts w:ascii="Consolas" w:hAnsi="Consolas" w:cs="Arial"/>
-        </w:rPr>
-        <w:t>OwnerToTenantReview</w:t>
-      </w:r>
-      <w:proofErr w:type="spellEnd"/>
-      <w:r>
-        <w:rPr>
-          <w:rFonts w:ascii="Arial" w:hAnsi="Arial" w:cs="Arial"/>
-        </w:rPr>
-        <w:t xml:space="preserve">: </w:t>
-      </w:r>
-      <w:r>
-        <w:rPr>
-          <w:rFonts w:ascii="Arial" w:hAnsi="Arial" w:cs="Arial"/>
-        </w:rPr>
-        <w:t xml:space="preserve">El dueño del inmueble </w:t>
-      </w:r>
-      <w:proofErr w:type="spellStart"/>
-      <w:r>
-        <w:rPr>
-          <w:rFonts w:ascii="Arial" w:hAnsi="Arial" w:cs="Arial"/>
-        </w:rPr>
-        <w:t>rankea</w:t>
-      </w:r>
-      <w:proofErr w:type="spellEnd"/>
-      <w:r>
-        <w:rPr>
-          <w:rFonts w:ascii="Arial" w:hAnsi="Arial" w:cs="Arial"/>
-        </w:rPr>
-        <w:t xml:space="preserve"> al inquilino</w:t>
-      </w:r>
-      <w:r>
-        <w:rPr>
-          <w:rFonts w:ascii="Arial" w:hAnsi="Arial" w:cs="Arial"/>
-        </w:rPr>
-        <w:t>.</w:t>
-      </w:r>
-    </w:p>
-    <w:p>
-      <w:pPr>
         <w:spacing w:after="120" w:line="240" w:lineRule="auto"/>
         <w:ind w:firstLine="425"/>
         <w:jc w:val="both"/>
@@ -1447,6 +1759,8 @@
           <w:rFonts w:ascii="Arial" w:hAnsi="Arial" w:cs="Arial"/>
         </w:rPr>
       </w:pPr>
+      <w:bookmarkStart w:id="0" w:name="_GoBack"/>
+      <w:bookmarkEnd w:id="0"/>
     </w:p>
     <w:p>
       <w:pPr>
@@ -1541,49 +1855,103 @@
 
 <file path=word/footer1.xml><?xml version="1.0" encoding="utf-8"?>
 <w:ftr xmlns:wpc="http://schemas.microsoft.com/office/word/2010/wordprocessingCanvas" xmlns:cx="http://schemas.microsoft.com/office/drawing/2014/chartex" xmlns:cx1="http://schemas.microsoft.com/office/drawing/2015/9/8/chartex" xmlns:cx2="http://schemas.microsoft.com/office/drawing/2015/10/21/chartex" xmlns:cx3="http://schemas.microsoft.com/office/drawing/2016/5/9/chartex" xmlns:cx4="http://schemas.microsoft.com/office/drawing/2016/5/10/chartex" xmlns:cx5="http://schemas.microsoft.com/office/drawing/2016/5/11/chartex" xmlns:cx6="http://schemas.microsoft.com/office/drawing/2016/5/12/chartex" xmlns:cx7="http://schemas.microsoft.com/office/drawing/2016/5/13/chartex" xmlns:cx8="http://schemas.microsoft.com/office/drawing/2016/5/14/chartex" xmlns:mc="http://schemas.openxmlformats.org/markup-compatibility/2006" xmlns:aink="http://schemas.microsoft.com/office/drawing/2016/ink" xmlns:am3d="http://schemas.microsoft.com/office/drawing/2017/model3d" xmlns:o="urn:schemas-microsoft-com:office:office" xmlns:r="http://schemas.openxmlformats.org/officeDocument/2006/relationships" xmlns:m="http://schemas.openxmlformats.org/officeDocument/2006/math" xmlns:v="urn:schemas-microsoft-com:vml" xmlns:wp14="http://schemas.microsoft.com/office/word/2010/wordprocessingDrawing" xmlns:wp="http://schemas.openxmlformats.org/drawingml/2006/wordprocessingDrawing" xmlns:w10="urn:schemas-microsoft-com:office:word" xmlns:w="http://schemas.openxmlformats.org/wordprocessingml/2006/main" xmlns:w14="http://schemas.microsoft.com/office/word/2010/wordml" xmlns:w15="http://schemas.microsoft.com/office/word/2012/wordml" xmlns:w16cid="http://schemas.microsoft.com/office/word/2016/wordml/cid" xmlns:w16se="http://schemas.microsoft.com/office/word/2015/wordml/symex" xmlns:wpg="http://schemas.microsoft.com/office/word/2010/wordprocessingGroup" xmlns:wpi="http://schemas.microsoft.com/office/word/2010/wordprocessingInk" xmlns:wne="http://schemas.microsoft.com/office/word/2006/wordml" xmlns:wps="http://schemas.microsoft.com/office/word/2010/wordprocessingShape" mc:Ignorable="w14 w15 w16se w16cid wp14">
-  <w:sdt>
-    <w:sdtPr>
-      <w:id w:val="-1174955750"/>
-      <w:docPartObj>
-        <w:docPartGallery w:val="Page Numbers (Bottom of Page)"/>
-        <w:docPartUnique/>
-      </w:docPartObj>
-    </w:sdtPr>
-    <w:sdtEndPr>
+  <w:p>
+    <w:pPr>
+      <w:pStyle w:val="Footer"/>
+      <w:jc w:val="right"/>
       <w:rPr>
-        <w:noProof/>
+        <w:sz w:val="20"/>
+        <w:szCs w:val="20"/>
       </w:rPr>
-    </w:sdtEndPr>
-    <w:sdtContent>
-      <w:p>
-        <w:pPr>
-          <w:pStyle w:val="Footer"/>
-          <w:jc w:val="right"/>
-        </w:pPr>
+    </w:pPr>
+    <w:r>
+      <w:rPr>
+        <w:sz w:val="20"/>
+        <w:szCs w:val="20"/>
+      </w:rPr>
+      <w:t xml:space="preserve">Grupo </w:t>
+    </w:r>
+    <w:proofErr w:type="spellStart"/>
+    <w:r>
+      <w:rPr>
+        <w:sz w:val="20"/>
+        <w:szCs w:val="20"/>
+      </w:rPr>
+      <w:t>UndefinedObjeect</w:t>
+    </w:r>
+    <w:proofErr w:type="spellEnd"/>
+    <w:r>
+      <w:rPr>
+        <w:sz w:val="20"/>
+        <w:szCs w:val="20"/>
+      </w:rPr>
+      <w:tab/>
+    </w:r>
+    <w:r>
+      <w:rPr>
+        <w:sz w:val="20"/>
+        <w:szCs w:val="20"/>
+      </w:rPr>
+      <w:tab/>
+    </w:r>
+    <w:sdt>
+      <w:sdtPr>
+        <w:rPr>
+          <w:sz w:val="20"/>
+          <w:szCs w:val="20"/>
+        </w:rPr>
+        <w:id w:val="-1174955750"/>
+        <w:docPartObj>
+          <w:docPartGallery w:val="Page Numbers (Bottom of Page)"/>
+          <w:docPartUnique/>
+        </w:docPartObj>
+      </w:sdtPr>
+      <w:sdtEndPr>
+        <w:rPr>
+          <w:noProof/>
+        </w:rPr>
+      </w:sdtEndPr>
+      <w:sdtContent>
         <w:r>
+          <w:rPr>
+            <w:sz w:val="20"/>
+            <w:szCs w:val="20"/>
+          </w:rPr>
           <w:fldChar w:fldCharType="begin"/>
         </w:r>
         <w:r>
+          <w:rPr>
+            <w:sz w:val="20"/>
+            <w:szCs w:val="20"/>
+          </w:rPr>
           <w:instrText xml:space="preserve"> PAGE   \* MERGEFORMAT </w:instrText>
         </w:r>
         <w:r>
+          <w:rPr>
+            <w:sz w:val="20"/>
+            <w:szCs w:val="20"/>
+          </w:rPr>
           <w:fldChar w:fldCharType="separate"/>
         </w:r>
         <w:r>
           <w:rPr>
             <w:noProof/>
+            <w:sz w:val="20"/>
+            <w:szCs w:val="20"/>
           </w:rPr>
           <w:t>2</w:t>
         </w:r>
         <w:r>
           <w:rPr>
             <w:noProof/>
+            <w:sz w:val="20"/>
+            <w:szCs w:val="20"/>
           </w:rPr>
           <w:fldChar w:fldCharType="end"/>
         </w:r>
-      </w:p>
-    </w:sdtContent>
-  </w:sdt>
+      </w:sdtContent>
+    </w:sdt>
+  </w:p>
   <w:p>
     <w:pPr>
       <w:pStyle w:val="Footer"/>
@@ -1755,7 +2123,7 @@
       </w:pPr>
     </w:pPrDefault>
   </w:docDefaults>
-  <w:latentStyles w:defLockedState="0" w:defUIPriority="99" w:defSemiHidden="0" w:defUnhideWhenUsed="0" w:defQFormat="0" w:count="377">
+  <w:latentStyles w:defLockedState="0" w:defUIPriority="99" w:defSemiHidden="0" w:defUnhideWhenUsed="0" w:defQFormat="0" w:count="376">
     <w:lsdException w:name="Normal" w:uiPriority="0" w:qFormat="1"/>
     <w:lsdException w:name="heading 1" w:uiPriority="9" w:qFormat="1"/>
     <w:lsdException w:name="heading 2" w:semiHidden="1" w:uiPriority="9" w:unhideWhenUsed="1" w:qFormat="1"/>
@@ -2132,7 +2500,6 @@
     <w:lsdException w:name="Hashtag" w:semiHidden="1" w:unhideWhenUsed="1"/>
     <w:lsdException w:name="Unresolved Mention" w:semiHidden="1" w:unhideWhenUsed="1"/>
     <w:lsdException w:name="Smart Link" w:semiHidden="1" w:unhideWhenUsed="1"/>
-    <w:lsdException w:name="Smart Link Error" w:semiHidden="1" w:unhideWhenUsed="1"/>
   </w:latentStyles>
   <w:style w:type="paragraph" w:default="1" w:styleId="Normal">
     <w:name w:val="Normal"/>
@@ -2542,6 +2909,21 @@
 </file>
 
 <file path=customXml/item1.xml><?xml version="1.0" encoding="utf-8"?>
+<?mso-contentType ?>
+<FormTemplates xmlns="http://schemas.microsoft.com/sharepoint/v3/contenttype/forms">
+  <Display>DocumentLibraryForm</Display>
+  <Edit>DocumentLibraryForm</Edit>
+  <New>DocumentLibraryForm</New>
+</FormTemplates>
+</file>
+
+<file path=customXml/item2.xml><?xml version="1.0" encoding="utf-8"?>
+<p:properties xmlns:p="http://schemas.microsoft.com/office/2006/metadata/properties" xmlns:xsi="http://www.w3.org/2001/XMLSchema-instance" xmlns:pc="http://schemas.microsoft.com/office/infopath/2007/PartnerControls">
+  <documentManagement/>
+</p:properties>
+</file>
+
+<file path=customXml/item3.xml><?xml version="1.0" encoding="utf-8"?>
 <ct:contentTypeSchema xmlns:ct="http://schemas.microsoft.com/office/2006/metadata/contentType" xmlns:ma="http://schemas.microsoft.com/office/2006/metadata/properties/metaAttributes" ct:_="" ma:_="" ma:contentTypeName="Documento" ma:contentTypeID="0x010100E105D0FA8E7DB040AD2EB74F04B071E7" ma:contentTypeVersion="7" ma:contentTypeDescription="Crear nuevo documento." ma:contentTypeScope="" ma:versionID="dbb8d7d9ce876d032bf6e244e47a31dd">
   <xsd:schema xmlns:xsd="http://www.w3.org/2001/XMLSchema" xmlns:xs="http://www.w3.org/2001/XMLSchema" xmlns:p="http://schemas.microsoft.com/office/2006/metadata/properties" xmlns:ns3="802f3b0f-bfe3-4884-8c7b-ac8214cb3c73" targetNamespace="http://schemas.microsoft.com/office/2006/metadata/properties" ma:root="true" ma:fieldsID="33c4135b6c4a5ed8c3adffad85585061" ns3:_="">
     <xsd:import namespace="802f3b0f-bfe3-4884-8c7b-ac8214cb3c73"/>
@@ -2705,22 +3087,24 @@
 </ct:contentTypeSchema>
 </file>
 
-<file path=customXml/item2.xml><?xml version="1.0" encoding="utf-8"?>
-<p:properties xmlns:p="http://schemas.microsoft.com/office/2006/metadata/properties" xmlns:xsi="http://www.w3.org/2001/XMLSchema-instance" xmlns:pc="http://schemas.microsoft.com/office/infopath/2007/PartnerControls">
-  <documentManagement/>
-</p:properties>
+<file path=customXml/itemProps1.xml><?xml version="1.0" encoding="utf-8"?>
+<ds:datastoreItem xmlns:ds="http://schemas.openxmlformats.org/officeDocument/2006/customXml" ds:itemID="{C510B378-3254-4D5D-BFBE-C80DA05DE852}">
+  <ds:schemaRefs>
+    <ds:schemaRef ds:uri="http://schemas.microsoft.com/sharepoint/v3/contenttype/forms"/>
+  </ds:schemaRefs>
+</ds:datastoreItem>
 </file>
 
-<file path=customXml/item3.xml><?xml version="1.0" encoding="utf-8"?>
-<?mso-contentType ?>
-<FormTemplates xmlns="http://schemas.microsoft.com/sharepoint/v3/contenttype/forms">
-  <Display>DocumentLibraryForm</Display>
-  <Edit>DocumentLibraryForm</Edit>
-  <New>DocumentLibraryForm</New>
-</FormTemplates>
+<file path=customXml/itemProps2.xml><?xml version="1.0" encoding="utf-8"?>
+<ds:datastoreItem xmlns:ds="http://schemas.openxmlformats.org/officeDocument/2006/customXml" ds:itemID="{B57A4593-CD17-46AE-99D0-72B9CACFB67B}">
+  <ds:schemaRefs>
+    <ds:schemaRef ds:uri="http://schemas.microsoft.com/office/2006/metadata/properties"/>
+    <ds:schemaRef ds:uri="http://schemas.microsoft.com/office/infopath/2007/PartnerControls"/>
+  </ds:schemaRefs>
+</ds:datastoreItem>
 </file>
 
-<file path=customXml/itemProps1.xml><?xml version="1.0" encoding="utf-8"?>
+<file path=customXml/itemProps3.xml><?xml version="1.0" encoding="utf-8"?>
 <ds:datastoreItem xmlns:ds="http://schemas.openxmlformats.org/officeDocument/2006/customXml" ds:itemID="{9576AFC6-2229-4D81-9421-7F86CD5FFC4D}">
   <ds:schemaRefs>
     <ds:schemaRef ds:uri="http://schemas.microsoft.com/office/2006/metadata/contentType"/>
@@ -2736,21 +3120,4 @@
     <ds:schemaRef ds:uri="http://schemas.microsoft.com/internal/obd"/>
   </ds:schemaRefs>
 </ds:datastoreItem>
-</file>
-
-<file path=customXml/itemProps2.xml><?xml version="1.0" encoding="utf-8"?>
-<ds:datastoreItem xmlns:ds="http://schemas.openxmlformats.org/officeDocument/2006/customXml" ds:itemID="{B57A4593-CD17-46AE-99D0-72B9CACFB67B}">
-  <ds:schemaRefs>
-    <ds:schemaRef ds:uri="http://schemas.microsoft.com/office/2006/metadata/properties"/>
-    <ds:schemaRef ds:uri="http://schemas.microsoft.com/office/infopath/2007/PartnerControls"/>
-  </ds:schemaRefs>
-</ds:datastoreItem>
-</file>
-
-<file path=customXml/itemProps3.xml><?xml version="1.0" encoding="utf-8"?>
-<ds:datastoreItem xmlns:ds="http://schemas.openxmlformats.org/officeDocument/2006/customXml" ds:itemID="{C510B378-3254-4D5D-BFBE-C80DA05DE852}">
-  <ds:schemaRefs>
-    <ds:schemaRef ds:uri="http://schemas.microsoft.com/sharepoint/v3/contenttype/forms"/>
-  </ds:schemaRefs>
-</ds:datastoreItem>
 </file>
</xml_diff>

<commit_message>
Refactorings varios. Se rediseña SearchManager
</commit_message>
<xml_diff>
--- a/doc/UNQ - POO2 - TP Integrador - Alquileres.docx
+++ b/doc/UNQ - POO2 - TP Integrador - Alquileres.docx
@@ -890,14 +890,139 @@
         <w:rPr>
           <w:rFonts w:ascii="Consolas" w:hAnsi="Consolas" w:cs="Arial"/>
         </w:rPr>
-        <w:t>Currency</w:t>
-      </w:r>
-      <w:proofErr w:type="spellEnd"/>
-      <w:r>
-        <w:rPr>
-          <w:rFonts w:ascii="Arial" w:hAnsi="Arial" w:cs="Arial"/>
-        </w:rPr>
-        <w:t>: moneda en que se expresa un precio.</w:t>
+        <w:t>Review</w:t>
+      </w:r>
+      <w:r>
+        <w:rPr>
+          <w:rFonts w:ascii="Consolas" w:hAnsi="Consolas" w:cs="Arial"/>
+        </w:rPr>
+        <w:t>Category</w:t>
+      </w:r>
+      <w:proofErr w:type="spellEnd"/>
+      <w:r>
+        <w:rPr>
+          <w:rFonts w:ascii="Arial" w:hAnsi="Arial" w:cs="Arial"/>
+        </w:rPr>
+        <w:t>: una categoría a calificar, como podría ser “limpieza de la propiedad”, “cordialidad”, “solvencia ante problemas”, etc.</w:t>
+      </w:r>
+    </w:p>
+    <w:p>
+      <w:pPr>
+        <w:spacing w:after="120" w:line="240" w:lineRule="auto"/>
+        <w:ind w:firstLine="425"/>
+        <w:jc w:val="both"/>
+        <w:rPr>
+          <w:rFonts w:ascii="Arial" w:hAnsi="Arial" w:cs="Arial"/>
+        </w:rPr>
+      </w:pPr>
+      <w:r>
+        <w:rPr>
+          <w:rFonts w:ascii="Arial" w:hAnsi="Arial" w:cs="Arial"/>
+        </w:rPr>
+        <w:t>Todos esos objetos pueden ser registrados en el sistema en forma manual.</w:t>
+      </w:r>
+    </w:p>
+    <w:p>
+      <w:pPr>
+        <w:spacing w:after="120" w:line="240" w:lineRule="auto"/>
+        <w:ind w:firstLine="425"/>
+        <w:jc w:val="both"/>
+        <w:rPr>
+          <w:rFonts w:ascii="Arial" w:hAnsi="Arial" w:cs="Arial"/>
+        </w:rPr>
+      </w:pPr>
+      <w:r>
+        <w:rPr>
+          <w:rFonts w:ascii="Arial" w:hAnsi="Arial" w:cs="Arial"/>
+        </w:rPr>
+        <w:t>Inicialmente pensamos en modelar las monedas (pesos, dólares, etc.) y el precio como un objeto que tenga el valor y la moneda en que está expresado. Pero esto le agregaba complejidad a la solución, y al momento de comparar precios en distinta moneda había que agregar lógica adicional para convertir todo a una moneda única. Por lo que finalmente decidimos no utilizar estos objetos y expresar los precios con un simple número, asumiendo que todos estarían expresados en la misma moneda.</w:t>
+      </w:r>
+    </w:p>
+    <w:p>
+      <w:pPr>
+        <w:spacing w:before="240" w:after="240" w:line="240" w:lineRule="auto"/>
+        <w:ind w:left="142"/>
+        <w:jc w:val="both"/>
+        <w:rPr>
+          <w:rFonts w:ascii="Arial" w:hAnsi="Arial" w:cs="Arial"/>
+          <w:i/>
+          <w:iCs/>
+          <w:sz w:val="24"/>
+          <w:szCs w:val="24"/>
+          <w:u w:val="single"/>
+        </w:rPr>
+      </w:pPr>
+      <w:r>
+        <w:rPr>
+          <w:rFonts w:ascii="Arial" w:hAnsi="Arial" w:cs="Arial"/>
+          <w:i/>
+          <w:iCs/>
+          <w:sz w:val="24"/>
+          <w:szCs w:val="24"/>
+          <w:u w:val="single"/>
+        </w:rPr>
+        <w:t>Objetos de negocio</w:t>
+      </w:r>
+      <w:r>
+        <w:rPr>
+          <w:rFonts w:ascii="Arial" w:hAnsi="Arial" w:cs="Arial"/>
+          <w:i/>
+          <w:iCs/>
+          <w:sz w:val="24"/>
+          <w:szCs w:val="24"/>
+          <w:u w:val="single"/>
+        </w:rPr>
+        <w:t xml:space="preserve"> </w:t>
+      </w:r>
+      <w:r>
+        <w:rPr>
+          <w:rFonts w:ascii="Arial" w:hAnsi="Arial" w:cs="Arial"/>
+          <w:i/>
+          <w:iCs/>
+          <w:sz w:val="24"/>
+          <w:szCs w:val="24"/>
+          <w:u w:val="single"/>
+        </w:rPr>
+        <w:t>principale</w:t>
+      </w:r>
+      <w:r>
+        <w:rPr>
+          <w:rFonts w:ascii="Arial" w:hAnsi="Arial" w:cs="Arial"/>
+          <w:i/>
+          <w:iCs/>
+          <w:sz w:val="24"/>
+          <w:szCs w:val="24"/>
+          <w:u w:val="single"/>
+        </w:rPr>
+        <w:t>s</w:t>
+      </w:r>
+    </w:p>
+    <w:p>
+      <w:pPr>
+        <w:spacing w:after="120" w:line="240" w:lineRule="auto"/>
+        <w:ind w:firstLine="425"/>
+        <w:jc w:val="both"/>
+        <w:rPr>
+          <w:rFonts w:ascii="Arial" w:hAnsi="Arial" w:cs="Arial"/>
+        </w:rPr>
+      </w:pPr>
+      <w:r>
+        <w:rPr>
+          <w:rFonts w:ascii="Arial" w:hAnsi="Arial" w:cs="Arial"/>
+        </w:rPr>
+        <w:t xml:space="preserve">Son los objetos principales de la solución, aquellos que tienen más colaboradores y comportamiento, y sobre los que se basa toda la gestión. </w:t>
+      </w:r>
+      <w:r>
+        <w:rPr>
+          <w:rFonts w:ascii="Arial" w:hAnsi="Arial" w:cs="Arial"/>
+        </w:rPr>
+        <w:t>En este grupo están</w:t>
+      </w:r>
+      <w:r>
+        <w:rPr>
+          <w:rFonts w:ascii="Arial" w:hAnsi="Arial" w:cs="Arial"/>
+        </w:rPr>
+        <w:t>:</w:t>
       </w:r>
     </w:p>
     <w:p>
@@ -915,17 +1040,47 @@
           <w:rFonts w:ascii="Arial" w:hAnsi="Arial" w:cs="Arial"/>
         </w:rPr>
       </w:pPr>
-      <w:r>
-        <w:rPr>
-          <w:rFonts w:ascii="Consolas" w:hAnsi="Consolas" w:cs="Arial"/>
-        </w:rPr>
-        <w:t>Price</w:t>
-      </w:r>
-      <w:r>
-        <w:rPr>
-          <w:rFonts w:ascii="Arial" w:hAnsi="Arial" w:cs="Arial"/>
-        </w:rPr>
-        <w:t>: una cantidad y moneda, para indicar el precio en una publicación.</w:t>
+      <w:proofErr w:type="spellStart"/>
+      <w:r>
+        <w:rPr>
+          <w:rFonts w:ascii="Consolas" w:hAnsi="Consolas" w:cs="Arial"/>
+        </w:rPr>
+        <w:t>User</w:t>
+      </w:r>
+      <w:proofErr w:type="spellEnd"/>
+      <w:r>
+        <w:rPr>
+          <w:rFonts w:ascii="Arial" w:hAnsi="Arial" w:cs="Arial"/>
+        </w:rPr>
+        <w:t>: un usuario del sistema. El mismo puede ser “inquilino” (</w:t>
+      </w:r>
+      <w:proofErr w:type="spellStart"/>
+      <w:r>
+        <w:rPr>
+          <w:rFonts w:ascii="Arial" w:hAnsi="Arial" w:cs="Arial"/>
+        </w:rPr>
+        <w:t>tenant</w:t>
+      </w:r>
+      <w:proofErr w:type="spellEnd"/>
+      <w:r>
+        <w:rPr>
+          <w:rFonts w:ascii="Arial" w:hAnsi="Arial" w:cs="Arial"/>
+        </w:rPr>
+        <w:t>) o “propietario” (</w:t>
+      </w:r>
+      <w:proofErr w:type="spellStart"/>
+      <w:r>
+        <w:rPr>
+          <w:rFonts w:ascii="Arial" w:hAnsi="Arial" w:cs="Arial"/>
+        </w:rPr>
+        <w:t>owner</w:t>
+      </w:r>
+      <w:proofErr w:type="spellEnd"/>
+      <w:r>
+        <w:rPr>
+          <w:rFonts w:ascii="Arial" w:hAnsi="Arial" w:cs="Arial"/>
+        </w:rPr>
+        <w:t>), pero este rol está asociado a la acción, por lo que decidimos que no era necesario modelar el mismo. Es decir, si un usuario publica una propiedad, será su propietario, y si hace una reserva, será un inquilino.</w:t>
       </w:r>
     </w:p>
     <w:p>
@@ -948,36 +1103,491 @@
         <w:rPr>
           <w:rFonts w:ascii="Consolas" w:hAnsi="Consolas" w:cs="Arial"/>
         </w:rPr>
+        <w:lastRenderedPageBreak/>
+        <w:t>Property</w:t>
+      </w:r>
+      <w:proofErr w:type="spellEnd"/>
+      <w:r>
+        <w:rPr>
+          <w:rFonts w:ascii="Arial" w:hAnsi="Arial" w:cs="Arial"/>
+        </w:rPr>
+        <w:t>: una propiedad sobre la que se pueden crear avisos, incluye todos sus detalles de ubicación, servicios, etc.</w:t>
+      </w:r>
+    </w:p>
+    <w:p>
+      <w:pPr>
+        <w:pStyle w:val="ListParagraph"/>
+        <w:numPr>
+          <w:ilvl w:val="0"/>
+          <w:numId w:val="1"/>
+        </w:numPr>
+        <w:spacing w:after="120" w:line="240" w:lineRule="auto"/>
+        <w:ind w:left="709" w:hanging="357"/>
+        <w:contextualSpacing w:val="0"/>
+        <w:jc w:val="both"/>
+        <w:rPr>
+          <w:rFonts w:ascii="Arial" w:hAnsi="Arial" w:cs="Arial"/>
+        </w:rPr>
+      </w:pPr>
+      <w:proofErr w:type="spellStart"/>
+      <w:r>
+        <w:rPr>
+          <w:rFonts w:ascii="Consolas" w:hAnsi="Consolas" w:cs="Arial"/>
+        </w:rPr>
+        <w:t>Listing</w:t>
+      </w:r>
+      <w:proofErr w:type="spellEnd"/>
+      <w:r>
+        <w:rPr>
+          <w:rFonts w:ascii="Arial" w:hAnsi="Arial" w:cs="Arial"/>
+        </w:rPr>
+        <w:t>: es una publicación, que contendrá una propiedad, un precio, los horarios de entrada y salida, etc. Pueden existir varias publicaciones para una misma propiedad.</w:t>
+      </w:r>
+    </w:p>
+    <w:p>
+      <w:pPr>
+        <w:pStyle w:val="ListParagraph"/>
+        <w:numPr>
+          <w:ilvl w:val="0"/>
+          <w:numId w:val="1"/>
+        </w:numPr>
+        <w:spacing w:after="120" w:line="240" w:lineRule="auto"/>
+        <w:ind w:left="709" w:hanging="357"/>
+        <w:contextualSpacing w:val="0"/>
+        <w:jc w:val="both"/>
+        <w:rPr>
+          <w:rFonts w:ascii="Arial" w:hAnsi="Arial" w:cs="Arial"/>
+        </w:rPr>
+      </w:pPr>
+      <w:proofErr w:type="spellStart"/>
+      <w:r>
+        <w:rPr>
+          <w:rFonts w:ascii="Consolas" w:hAnsi="Consolas" w:cs="Arial"/>
+        </w:rPr>
+        <w:t>Booking</w:t>
+      </w:r>
+      <w:proofErr w:type="spellEnd"/>
+      <w:r>
+        <w:rPr>
+          <w:rFonts w:ascii="Arial" w:hAnsi="Arial" w:cs="Arial"/>
+        </w:rPr>
+        <w:t>: es la reserva que hace un usuario (inquilino), sobre una publicación</w:t>
+      </w:r>
+      <w:r>
+        <w:rPr>
+          <w:rFonts w:ascii="Arial" w:hAnsi="Arial" w:cs="Arial"/>
+        </w:rPr>
+        <w:t>, cuando decide alquilar una propiedad. La misma tendrá un estado, que permitirá seguir un flujo de transiciones e interacciones entre inquilino y propietario.</w:t>
+      </w:r>
+    </w:p>
+    <w:p>
+      <w:pPr>
+        <w:pStyle w:val="ListParagraph"/>
+        <w:numPr>
+          <w:ilvl w:val="0"/>
+          <w:numId w:val="1"/>
+        </w:numPr>
+        <w:spacing w:after="120" w:line="240" w:lineRule="auto"/>
+        <w:ind w:left="709" w:hanging="357"/>
+        <w:contextualSpacing w:val="0"/>
+        <w:jc w:val="both"/>
+        <w:rPr>
+          <w:rFonts w:ascii="Arial" w:hAnsi="Arial" w:cs="Arial"/>
+        </w:rPr>
+      </w:pPr>
+      <w:proofErr w:type="spellStart"/>
+      <w:r>
+        <w:rPr>
+          <w:rFonts w:ascii="Consolas" w:hAnsi="Consolas" w:cs="Arial"/>
+        </w:rPr>
         <w:t>Review</w:t>
       </w:r>
-      <w:r>
-        <w:rPr>
-          <w:rFonts w:ascii="Consolas" w:hAnsi="Consolas" w:cs="Arial"/>
-        </w:rPr>
-        <w:t>Category</w:t>
-      </w:r>
-      <w:proofErr w:type="spellEnd"/>
-      <w:r>
-        <w:rPr>
-          <w:rFonts w:ascii="Arial" w:hAnsi="Arial" w:cs="Arial"/>
-        </w:rPr>
-        <w:t>: una categoría a calificar, como podría ser “limpieza de la propiedad”, “cordialidad”, “solvencia ante problemas”, etc.</w:t>
-      </w:r>
-    </w:p>
-    <w:p>
-      <w:pPr>
-        <w:spacing w:after="120" w:line="240" w:lineRule="auto"/>
-        <w:ind w:firstLine="425"/>
-        <w:jc w:val="both"/>
-        <w:rPr>
-          <w:rFonts w:ascii="Arial" w:hAnsi="Arial" w:cs="Arial"/>
-        </w:rPr>
-      </w:pPr>
-      <w:r>
-        <w:rPr>
-          <w:rFonts w:ascii="Arial" w:hAnsi="Arial" w:cs="Arial"/>
-        </w:rPr>
-        <w:t>Todos esos objetos pueden ser registrados en el sistema en forma manual.</w:t>
+      <w:proofErr w:type="spellEnd"/>
+      <w:r>
+        <w:rPr>
+          <w:rFonts w:ascii="Arial" w:hAnsi="Arial" w:cs="Arial"/>
+        </w:rPr>
+        <w:t>: es una calificación, que incluye 3 categorías a evaluar. Estas revisiones pueden ser:</w:t>
+      </w:r>
+    </w:p>
+    <w:p>
+      <w:pPr>
+        <w:pStyle w:val="ListParagraph"/>
+        <w:numPr>
+          <w:ilvl w:val="1"/>
+          <w:numId w:val="1"/>
+        </w:numPr>
+        <w:spacing w:after="120" w:line="240" w:lineRule="auto"/>
+        <w:ind w:left="1560"/>
+        <w:contextualSpacing w:val="0"/>
+        <w:jc w:val="both"/>
+        <w:rPr>
+          <w:rFonts w:ascii="Arial" w:hAnsi="Arial" w:cs="Arial"/>
+        </w:rPr>
+      </w:pPr>
+      <w:proofErr w:type="spellStart"/>
+      <w:r>
+        <w:rPr>
+          <w:rFonts w:ascii="Consolas" w:hAnsi="Consolas" w:cs="Arial"/>
+        </w:rPr>
+        <w:t>TenantToPropertyReview</w:t>
+      </w:r>
+      <w:proofErr w:type="spellEnd"/>
+      <w:r>
+        <w:rPr>
+          <w:rFonts w:ascii="Arial" w:hAnsi="Arial" w:cs="Arial"/>
+        </w:rPr>
+        <w:t xml:space="preserve">: </w:t>
+      </w:r>
+      <w:r>
+        <w:rPr>
+          <w:rFonts w:ascii="Arial" w:hAnsi="Arial" w:cs="Arial"/>
+        </w:rPr>
+        <w:t xml:space="preserve">El inquilino </w:t>
+      </w:r>
+      <w:proofErr w:type="spellStart"/>
+      <w:r>
+        <w:rPr>
+          <w:rFonts w:ascii="Arial" w:hAnsi="Arial" w:cs="Arial"/>
+        </w:rPr>
+        <w:t>rankea</w:t>
+      </w:r>
+      <w:proofErr w:type="spellEnd"/>
+      <w:r>
+        <w:rPr>
+          <w:rFonts w:ascii="Arial" w:hAnsi="Arial" w:cs="Arial"/>
+        </w:rPr>
+        <w:t xml:space="preserve"> al inmueble</w:t>
+      </w:r>
+      <w:r>
+        <w:rPr>
+          <w:rFonts w:ascii="Arial" w:hAnsi="Arial" w:cs="Arial"/>
+        </w:rPr>
+        <w:t>.</w:t>
+      </w:r>
+    </w:p>
+    <w:p>
+      <w:pPr>
+        <w:pStyle w:val="ListParagraph"/>
+        <w:numPr>
+          <w:ilvl w:val="1"/>
+          <w:numId w:val="1"/>
+        </w:numPr>
+        <w:spacing w:after="120" w:line="240" w:lineRule="auto"/>
+        <w:ind w:left="1560"/>
+        <w:contextualSpacing w:val="0"/>
+        <w:jc w:val="both"/>
+        <w:rPr>
+          <w:rFonts w:ascii="Arial" w:hAnsi="Arial" w:cs="Arial"/>
+        </w:rPr>
+      </w:pPr>
+      <w:proofErr w:type="spellStart"/>
+      <w:r>
+        <w:rPr>
+          <w:rFonts w:ascii="Consolas" w:hAnsi="Consolas" w:cs="Arial"/>
+        </w:rPr>
+        <w:t>TenantToOwnerReview</w:t>
+      </w:r>
+      <w:proofErr w:type="spellEnd"/>
+      <w:r>
+        <w:rPr>
+          <w:rFonts w:ascii="Arial" w:hAnsi="Arial" w:cs="Arial"/>
+        </w:rPr>
+        <w:t xml:space="preserve">: </w:t>
+      </w:r>
+      <w:r>
+        <w:rPr>
+          <w:rFonts w:ascii="Arial" w:hAnsi="Arial" w:cs="Arial"/>
+        </w:rPr>
+        <w:t xml:space="preserve">El inquilino </w:t>
+      </w:r>
+      <w:proofErr w:type="spellStart"/>
+      <w:r>
+        <w:rPr>
+          <w:rFonts w:ascii="Arial" w:hAnsi="Arial" w:cs="Arial"/>
+        </w:rPr>
+        <w:t>rankea</w:t>
+      </w:r>
+      <w:proofErr w:type="spellEnd"/>
+      <w:r>
+        <w:rPr>
+          <w:rFonts w:ascii="Arial" w:hAnsi="Arial" w:cs="Arial"/>
+        </w:rPr>
+        <w:t xml:space="preserve"> al dueño del inmueble.</w:t>
+      </w:r>
+    </w:p>
+    <w:p>
+      <w:pPr>
+        <w:pStyle w:val="ListParagraph"/>
+        <w:numPr>
+          <w:ilvl w:val="1"/>
+          <w:numId w:val="1"/>
+        </w:numPr>
+        <w:spacing w:after="120" w:line="240" w:lineRule="auto"/>
+        <w:ind w:left="1560"/>
+        <w:contextualSpacing w:val="0"/>
+        <w:jc w:val="both"/>
+        <w:rPr>
+          <w:rFonts w:ascii="Arial" w:hAnsi="Arial" w:cs="Arial"/>
+        </w:rPr>
+      </w:pPr>
+      <w:proofErr w:type="spellStart"/>
+      <w:r>
+        <w:rPr>
+          <w:rFonts w:ascii="Consolas" w:hAnsi="Consolas" w:cs="Arial"/>
+        </w:rPr>
+        <w:t>OwnerToTenantReview</w:t>
+      </w:r>
+      <w:proofErr w:type="spellEnd"/>
+      <w:r>
+        <w:rPr>
+          <w:rFonts w:ascii="Arial" w:hAnsi="Arial" w:cs="Arial"/>
+        </w:rPr>
+        <w:t xml:space="preserve">: </w:t>
+      </w:r>
+      <w:r>
+        <w:rPr>
+          <w:rFonts w:ascii="Arial" w:hAnsi="Arial" w:cs="Arial"/>
+        </w:rPr>
+        <w:t xml:space="preserve">El dueño del inmueble </w:t>
+      </w:r>
+      <w:proofErr w:type="spellStart"/>
+      <w:r>
+        <w:rPr>
+          <w:rFonts w:ascii="Arial" w:hAnsi="Arial" w:cs="Arial"/>
+        </w:rPr>
+        <w:t>rankea</w:t>
+      </w:r>
+      <w:proofErr w:type="spellEnd"/>
+      <w:r>
+        <w:rPr>
+          <w:rFonts w:ascii="Arial" w:hAnsi="Arial" w:cs="Arial"/>
+        </w:rPr>
+        <w:t xml:space="preserve"> al inquilino</w:t>
+      </w:r>
+      <w:r>
+        <w:rPr>
+          <w:rFonts w:ascii="Arial" w:hAnsi="Arial" w:cs="Arial"/>
+        </w:rPr>
+        <w:t>.</w:t>
+      </w:r>
+    </w:p>
+    <w:p>
+      <w:pPr>
+        <w:pStyle w:val="ListParagraph"/>
+        <w:numPr>
+          <w:ilvl w:val="0"/>
+          <w:numId w:val="1"/>
+        </w:numPr>
+        <w:spacing w:after="120" w:line="240" w:lineRule="auto"/>
+        <w:ind w:left="709" w:hanging="357"/>
+        <w:contextualSpacing w:val="0"/>
+        <w:jc w:val="both"/>
+        <w:rPr>
+          <w:rFonts w:ascii="Arial" w:hAnsi="Arial" w:cs="Arial"/>
+        </w:rPr>
+      </w:pPr>
+      <w:proofErr w:type="spellStart"/>
+      <w:r>
+        <w:rPr>
+          <w:rFonts w:ascii="Consolas" w:hAnsi="Consolas" w:cs="Arial"/>
+        </w:rPr>
+        <w:t>BookingState</w:t>
+      </w:r>
+      <w:proofErr w:type="spellEnd"/>
+      <w:r>
+        <w:rPr>
+          <w:rFonts w:ascii="Arial" w:hAnsi="Arial" w:cs="Arial"/>
+        </w:rPr>
+        <w:t xml:space="preserve">: </w:t>
+      </w:r>
+      <w:r>
+        <w:rPr>
+          <w:rFonts w:ascii="Arial" w:hAnsi="Arial" w:cs="Arial"/>
+        </w:rPr>
+        <w:t xml:space="preserve">interfaz que define el comportamiento de los posibles estados (patrón </w:t>
+      </w:r>
+      <w:proofErr w:type="spellStart"/>
+      <w:r>
+        <w:rPr>
+          <w:rFonts w:ascii="Arial" w:hAnsi="Arial" w:cs="Arial"/>
+        </w:rPr>
+        <w:t>State</w:t>
+      </w:r>
+      <w:proofErr w:type="spellEnd"/>
+      <w:r>
+        <w:rPr>
+          <w:rFonts w:ascii="Arial" w:hAnsi="Arial" w:cs="Arial"/>
+        </w:rPr>
+        <w:t>).</w:t>
+      </w:r>
+    </w:p>
+    <w:p>
+      <w:pPr>
+        <w:pStyle w:val="ListParagraph"/>
+        <w:numPr>
+          <w:ilvl w:val="1"/>
+          <w:numId w:val="1"/>
+        </w:numPr>
+        <w:spacing w:after="120" w:line="240" w:lineRule="auto"/>
+        <w:ind w:left="1560"/>
+        <w:contextualSpacing w:val="0"/>
+        <w:jc w:val="both"/>
+        <w:rPr>
+          <w:rFonts w:ascii="Arial" w:hAnsi="Arial" w:cs="Arial"/>
+        </w:rPr>
+      </w:pPr>
+      <w:proofErr w:type="spellStart"/>
+      <w:r>
+        <w:rPr>
+          <w:rFonts w:ascii="Consolas" w:hAnsi="Consolas" w:cs="Arial"/>
+        </w:rPr>
+        <w:t>Pending</w:t>
+      </w:r>
+      <w:r>
+        <w:rPr>
+          <w:rFonts w:ascii="Consolas" w:hAnsi="Consolas" w:cs="Arial"/>
+        </w:rPr>
+        <w:t>BookingState</w:t>
+      </w:r>
+      <w:proofErr w:type="spellEnd"/>
+      <w:r>
+        <w:rPr>
+          <w:rFonts w:ascii="Arial" w:hAnsi="Arial" w:cs="Arial"/>
+        </w:rPr>
+        <w:t xml:space="preserve">: </w:t>
+      </w:r>
+      <w:r>
+        <w:rPr>
+          <w:rFonts w:ascii="Arial" w:hAnsi="Arial" w:cs="Arial"/>
+        </w:rPr>
+        <w:t>un inquilino hizo una reserva y queda a la espera de ser aprobada.</w:t>
+      </w:r>
+    </w:p>
+    <w:p>
+      <w:pPr>
+        <w:pStyle w:val="ListParagraph"/>
+        <w:numPr>
+          <w:ilvl w:val="1"/>
+          <w:numId w:val="1"/>
+        </w:numPr>
+        <w:spacing w:after="120" w:line="240" w:lineRule="auto"/>
+        <w:ind w:left="1560"/>
+        <w:contextualSpacing w:val="0"/>
+        <w:jc w:val="both"/>
+        <w:rPr>
+          <w:rFonts w:ascii="Arial" w:hAnsi="Arial" w:cs="Arial"/>
+        </w:rPr>
+      </w:pPr>
+      <w:proofErr w:type="spellStart"/>
+      <w:r>
+        <w:rPr>
+          <w:rFonts w:ascii="Consolas" w:hAnsi="Consolas" w:cs="Arial"/>
+        </w:rPr>
+        <w:t>Approved</w:t>
+      </w:r>
+      <w:r>
+        <w:rPr>
+          <w:rFonts w:ascii="Consolas" w:hAnsi="Consolas" w:cs="Arial"/>
+        </w:rPr>
+        <w:t>BookingState</w:t>
+      </w:r>
+      <w:proofErr w:type="spellEnd"/>
+      <w:r>
+        <w:rPr>
+          <w:rFonts w:ascii="Arial" w:hAnsi="Arial" w:cs="Arial"/>
+        </w:rPr>
+        <w:t xml:space="preserve">: </w:t>
+      </w:r>
+      <w:r>
+        <w:rPr>
+          <w:rFonts w:ascii="Arial" w:hAnsi="Arial" w:cs="Arial"/>
+        </w:rPr>
+        <w:t>el propietario aceptó una reserva.</w:t>
+      </w:r>
+    </w:p>
+    <w:p>
+      <w:pPr>
+        <w:pStyle w:val="ListParagraph"/>
+        <w:numPr>
+          <w:ilvl w:val="1"/>
+          <w:numId w:val="1"/>
+        </w:numPr>
+        <w:spacing w:after="120" w:line="240" w:lineRule="auto"/>
+        <w:ind w:left="1560"/>
+        <w:contextualSpacing w:val="0"/>
+        <w:jc w:val="both"/>
+        <w:rPr>
+          <w:rFonts w:ascii="Arial" w:hAnsi="Arial" w:cs="Arial"/>
+        </w:rPr>
+      </w:pPr>
+      <w:proofErr w:type="spellStart"/>
+      <w:r>
+        <w:rPr>
+          <w:rFonts w:ascii="Consolas" w:hAnsi="Consolas" w:cs="Arial"/>
+        </w:rPr>
+        <w:t>Rejected</w:t>
+      </w:r>
+      <w:r>
+        <w:rPr>
+          <w:rFonts w:ascii="Consolas" w:hAnsi="Consolas" w:cs="Arial"/>
+        </w:rPr>
+        <w:t>BookingState</w:t>
+      </w:r>
+      <w:proofErr w:type="spellEnd"/>
+      <w:r>
+        <w:rPr>
+          <w:rFonts w:ascii="Arial" w:hAnsi="Arial" w:cs="Arial"/>
+        </w:rPr>
+        <w:t xml:space="preserve">: </w:t>
+      </w:r>
+      <w:r>
+        <w:rPr>
+          <w:rFonts w:ascii="Arial" w:hAnsi="Arial" w:cs="Arial"/>
+        </w:rPr>
+        <w:t>el propietario rechazó una reserva.</w:t>
+      </w:r>
+    </w:p>
+    <w:p>
+      <w:pPr>
+        <w:pStyle w:val="ListParagraph"/>
+        <w:numPr>
+          <w:ilvl w:val="1"/>
+          <w:numId w:val="1"/>
+        </w:numPr>
+        <w:spacing w:after="120" w:line="240" w:lineRule="auto"/>
+        <w:ind w:left="1560"/>
+        <w:contextualSpacing w:val="0"/>
+        <w:jc w:val="both"/>
+        <w:rPr>
+          <w:rFonts w:ascii="Arial" w:hAnsi="Arial" w:cs="Arial"/>
+        </w:rPr>
+      </w:pPr>
+      <w:proofErr w:type="spellStart"/>
+      <w:r>
+        <w:rPr>
+          <w:rFonts w:ascii="Consolas" w:hAnsi="Consolas" w:cs="Arial"/>
+        </w:rPr>
+        <w:t>Cancelled</w:t>
+      </w:r>
+      <w:r>
+        <w:rPr>
+          <w:rFonts w:ascii="Consolas" w:hAnsi="Consolas" w:cs="Arial"/>
+        </w:rPr>
+        <w:t>BookingState</w:t>
+      </w:r>
+      <w:proofErr w:type="spellEnd"/>
+      <w:r>
+        <w:rPr>
+          <w:rFonts w:ascii="Arial" w:hAnsi="Arial" w:cs="Arial"/>
+        </w:rPr>
+        <w:t xml:space="preserve">: </w:t>
+      </w:r>
+      <w:r>
+        <w:rPr>
+          <w:rFonts w:ascii="Arial" w:hAnsi="Arial" w:cs="Arial"/>
+        </w:rPr>
+        <w:t>el inquilino canceló su reserva.</w:t>
       </w:r>
     </w:p>
     <w:p>
@@ -1013,40 +1623,7 @@
           <w:szCs w:val="24"/>
           <w:u w:val="single"/>
         </w:rPr>
-        <w:t>Objetos de negocio</w:t>
-      </w:r>
-      <w:r>
-        <w:rPr>
-          <w:rFonts w:ascii="Arial" w:hAnsi="Arial" w:cs="Arial"/>
-          <w:i/>
-          <w:iCs/>
-          <w:sz w:val="24"/>
-          <w:szCs w:val="24"/>
-          <w:u w:val="single"/>
-        </w:rPr>
-        <w:t xml:space="preserve"> </w:t>
-      </w:r>
-      <w:r>
-        <w:rPr>
-          <w:rFonts w:ascii="Arial" w:hAnsi="Arial" w:cs="Arial"/>
-          <w:i/>
-          <w:iCs/>
-          <w:sz w:val="24"/>
-          <w:szCs w:val="24"/>
-          <w:u w:val="single"/>
-        </w:rPr>
-        <w:t>principale</w:t>
-      </w:r>
-      <w:r>
-        <w:rPr>
-          <w:rFonts w:ascii="Arial" w:hAnsi="Arial" w:cs="Arial"/>
-          <w:i/>
-          <w:iCs/>
-          <w:sz w:val="24"/>
-          <w:szCs w:val="24"/>
-          <w:u w:val="single"/>
-        </w:rPr>
-        <w:t>s</w:t>
+        <w:t>El sistema</w:t>
       </w:r>
     </w:p>
     <w:p>
@@ -1062,19 +1639,13 @@
         <w:rPr>
           <w:rFonts w:ascii="Arial" w:hAnsi="Arial" w:cs="Arial"/>
         </w:rPr>
-        <w:t xml:space="preserve">Son los objetos principales de la solución, aquellos que tienen más colaboradores y comportamiento, y sobre los que se basa toda la gestión. </w:t>
-      </w:r>
-      <w:r>
-        <w:rPr>
-          <w:rFonts w:ascii="Arial" w:hAnsi="Arial" w:cs="Arial"/>
-        </w:rPr>
-        <w:t>En este grupo están</w:t>
-      </w:r>
-      <w:r>
-        <w:rPr>
-          <w:rFonts w:ascii="Arial" w:hAnsi="Arial" w:cs="Arial"/>
-        </w:rPr>
-        <w:t>:</w:t>
+        <w:t>Se modeló el sistema como objeto principal, desde el cual se llega a las distintas funcionalidades</w:t>
+      </w:r>
+      <w:r>
+        <w:rPr>
+          <w:rFonts w:ascii="Arial" w:hAnsi="Arial" w:cs="Arial"/>
+        </w:rPr>
+        <w:t>.</w:t>
       </w:r>
     </w:p>
     <w:p>
@@ -1097,42 +1668,34 @@
         <w:rPr>
           <w:rFonts w:ascii="Consolas" w:hAnsi="Consolas" w:cs="Arial"/>
         </w:rPr>
-        <w:t>User</w:t>
-      </w:r>
-      <w:proofErr w:type="spellEnd"/>
-      <w:r>
-        <w:rPr>
-          <w:rFonts w:ascii="Arial" w:hAnsi="Arial" w:cs="Arial"/>
-        </w:rPr>
-        <w:t>: un usuario del sistema. El mismo puede ser “inquilino” (</w:t>
-      </w:r>
-      <w:proofErr w:type="spellStart"/>
-      <w:r>
-        <w:rPr>
-          <w:rFonts w:ascii="Arial" w:hAnsi="Arial" w:cs="Arial"/>
-        </w:rPr>
-        <w:t>tenant</w:t>
-      </w:r>
-      <w:proofErr w:type="spellEnd"/>
-      <w:r>
-        <w:rPr>
-          <w:rFonts w:ascii="Arial" w:hAnsi="Arial" w:cs="Arial"/>
-        </w:rPr>
-        <w:t>) o “propietario” (</w:t>
-      </w:r>
-      <w:proofErr w:type="spellStart"/>
-      <w:r>
-        <w:rPr>
-          <w:rFonts w:ascii="Arial" w:hAnsi="Arial" w:cs="Arial"/>
-        </w:rPr>
-        <w:t>owner</w:t>
-      </w:r>
-      <w:proofErr w:type="spellEnd"/>
-      <w:r>
-        <w:rPr>
-          <w:rFonts w:ascii="Arial" w:hAnsi="Arial" w:cs="Arial"/>
-        </w:rPr>
-        <w:t>), pero este rol está asociado a la acción, por lo que decidimos que no era necesario modelar el mismo. Es decir, si un usuario publica una propiedad, será su propietario, y si hace una reserva, será un inquilino.</w:t>
+        <w:t>Booking</w:t>
+      </w:r>
+      <w:r>
+        <w:rPr>
+          <w:rFonts w:ascii="Consolas" w:hAnsi="Consolas" w:cs="Arial"/>
+        </w:rPr>
+        <w:t>System</w:t>
+      </w:r>
+      <w:proofErr w:type="spellEnd"/>
+      <w:r>
+        <w:rPr>
+          <w:rFonts w:ascii="Arial" w:hAnsi="Arial" w:cs="Arial"/>
+        </w:rPr>
+        <w:t xml:space="preserve">: es la que contiene a todos los otros objetos del sistema y permite su administración, directa o indirectamente. Está modelado como un </w:t>
+      </w:r>
+      <w:proofErr w:type="spellStart"/>
+      <w:r>
+        <w:rPr>
+          <w:rFonts w:ascii="Arial" w:hAnsi="Arial" w:cs="Arial"/>
+        </w:rPr>
+        <w:t>Singleton</w:t>
+      </w:r>
+      <w:proofErr w:type="spellEnd"/>
+      <w:r>
+        <w:rPr>
+          <w:rFonts w:ascii="Arial" w:hAnsi="Arial" w:cs="Arial"/>
+        </w:rPr>
+        <w:t>.</w:t>
       </w:r>
     </w:p>
     <w:p>
@@ -1155,14 +1718,66 @@
         <w:rPr>
           <w:rFonts w:ascii="Consolas" w:hAnsi="Consolas" w:cs="Arial"/>
         </w:rPr>
-        <w:t>Property</w:t>
-      </w:r>
-      <w:proofErr w:type="spellEnd"/>
-      <w:r>
-        <w:rPr>
-          <w:rFonts w:ascii="Arial" w:hAnsi="Arial" w:cs="Arial"/>
-        </w:rPr>
-        <w:t>: una propiedad sobre la que se pueden crear avisos, incluye todos sus detalles de ubicación, servicios, etc.</w:t>
+        <w:t>Rankin</w:t>
+      </w:r>
+      <w:r>
+        <w:rPr>
+          <w:rFonts w:ascii="Consolas" w:hAnsi="Consolas" w:cs="Arial"/>
+        </w:rPr>
+        <w:t>g</w:t>
+      </w:r>
+      <w:r>
+        <w:rPr>
+          <w:rFonts w:ascii="Consolas" w:hAnsi="Consolas" w:cs="Arial"/>
+        </w:rPr>
+        <w:t>Subsystem</w:t>
+      </w:r>
+      <w:proofErr w:type="spellEnd"/>
+      <w:r>
+        <w:rPr>
+          <w:rFonts w:ascii="Arial" w:hAnsi="Arial" w:cs="Arial"/>
+        </w:rPr>
+        <w:t xml:space="preserve">: Otro objeto </w:t>
+      </w:r>
+      <w:proofErr w:type="spellStart"/>
+      <w:r>
+        <w:rPr>
+          <w:rFonts w:ascii="Arial" w:hAnsi="Arial" w:cs="Arial"/>
+        </w:rPr>
+        <w:t>singleton</w:t>
+      </w:r>
+      <w:proofErr w:type="spellEnd"/>
+      <w:r>
+        <w:rPr>
+          <w:rFonts w:ascii="Arial" w:hAnsi="Arial" w:cs="Arial"/>
+        </w:rPr>
+        <w:t xml:space="preserve">, </w:t>
+      </w:r>
+      <w:r>
+        <w:rPr>
+          <w:rFonts w:ascii="Arial" w:hAnsi="Arial" w:cs="Arial"/>
+        </w:rPr>
+        <w:t xml:space="preserve">destinado a administrar todo lo referido a las revisiones, el </w:t>
+      </w:r>
+      <w:proofErr w:type="spellStart"/>
+      <w:r>
+        <w:rPr>
+          <w:rFonts w:ascii="Arial" w:hAnsi="Arial" w:cs="Arial"/>
+        </w:rPr>
+        <w:t>ránking</w:t>
+      </w:r>
+      <w:proofErr w:type="spellEnd"/>
+      <w:r>
+        <w:rPr>
+          <w:rFonts w:ascii="Arial" w:hAnsi="Arial" w:cs="Arial"/>
+        </w:rPr>
+        <w:t xml:space="preserve"> y promedios de calificaciones para inquilinos, propiedades y propietarios</w:t>
+      </w:r>
+      <w:r>
+        <w:rPr>
+          <w:rFonts w:ascii="Arial" w:hAnsi="Arial" w:cs="Arial"/>
+        </w:rPr>
+        <w:t>.</w:t>
       </w:r>
     </w:p>
     <w:p>
@@ -1185,104 +1800,13 @@
         <w:rPr>
           <w:rFonts w:ascii="Consolas" w:hAnsi="Consolas" w:cs="Arial"/>
         </w:rPr>
-        <w:lastRenderedPageBreak/>
-        <w:t>Listing</w:t>
-      </w:r>
-      <w:proofErr w:type="spellEnd"/>
-      <w:r>
-        <w:rPr>
-          <w:rFonts w:ascii="Arial" w:hAnsi="Arial" w:cs="Arial"/>
-        </w:rPr>
-        <w:t>: es una publicación, que contendrá una propiedad, un precio, los horarios de entrada y salida, etc. Pueden existir varias publicaciones para una misma propiedad.</w:t>
-      </w:r>
-    </w:p>
-    <w:p>
-      <w:pPr>
-        <w:pStyle w:val="ListParagraph"/>
-        <w:numPr>
-          <w:ilvl w:val="0"/>
-          <w:numId w:val="1"/>
-        </w:numPr>
-        <w:spacing w:after="120" w:line="240" w:lineRule="auto"/>
-        <w:ind w:left="709" w:hanging="357"/>
-        <w:contextualSpacing w:val="0"/>
-        <w:jc w:val="both"/>
-        <w:rPr>
-          <w:rFonts w:ascii="Arial" w:hAnsi="Arial" w:cs="Arial"/>
-        </w:rPr>
-      </w:pPr>
-      <w:proofErr w:type="spellStart"/>
-      <w:r>
-        <w:rPr>
-          <w:rFonts w:ascii="Consolas" w:hAnsi="Consolas" w:cs="Arial"/>
-        </w:rPr>
-        <w:t>Booking</w:t>
-      </w:r>
-      <w:proofErr w:type="spellEnd"/>
-      <w:r>
-        <w:rPr>
-          <w:rFonts w:ascii="Arial" w:hAnsi="Arial" w:cs="Arial"/>
-        </w:rPr>
-        <w:t>: es la reserva que hace un usuario (inquilino), sobre una publicación</w:t>
-      </w:r>
-      <w:r>
-        <w:rPr>
-          <w:rFonts w:ascii="Arial" w:hAnsi="Arial" w:cs="Arial"/>
-        </w:rPr>
-        <w:t>, cuando decide alquilar una propiedad. La misma tendrá un estado, que permitirá seguir un flujo de transiciones e interacciones entre inquilino y propietario.</w:t>
-      </w:r>
-    </w:p>
-    <w:p>
-      <w:pPr>
-        <w:pStyle w:val="ListParagraph"/>
-        <w:numPr>
-          <w:ilvl w:val="0"/>
-          <w:numId w:val="1"/>
-        </w:numPr>
-        <w:spacing w:after="120" w:line="240" w:lineRule="auto"/>
-        <w:ind w:left="709" w:hanging="357"/>
-        <w:contextualSpacing w:val="0"/>
-        <w:jc w:val="both"/>
-        <w:rPr>
-          <w:rFonts w:ascii="Arial" w:hAnsi="Arial" w:cs="Arial"/>
-        </w:rPr>
-      </w:pPr>
-      <w:proofErr w:type="spellStart"/>
-      <w:r>
-        <w:rPr>
-          <w:rFonts w:ascii="Consolas" w:hAnsi="Consolas" w:cs="Arial"/>
-        </w:rPr>
-        <w:t>Review</w:t>
-      </w:r>
-      <w:proofErr w:type="spellEnd"/>
-      <w:r>
-        <w:rPr>
-          <w:rFonts w:ascii="Arial" w:hAnsi="Arial" w:cs="Arial"/>
-        </w:rPr>
-        <w:t>: es una calificación, que incluye 3 categorías a evaluar. Estas revisiones pueden ser:</w:t>
-      </w:r>
-    </w:p>
-    <w:p>
-      <w:pPr>
-        <w:pStyle w:val="ListParagraph"/>
-        <w:numPr>
-          <w:ilvl w:val="1"/>
-          <w:numId w:val="1"/>
-        </w:numPr>
-        <w:spacing w:after="120" w:line="240" w:lineRule="auto"/>
-        <w:ind w:left="1560"/>
-        <w:contextualSpacing w:val="0"/>
-        <w:jc w:val="both"/>
-        <w:rPr>
-          <w:rFonts w:ascii="Arial" w:hAnsi="Arial" w:cs="Arial"/>
-        </w:rPr>
-      </w:pPr>
-      <w:proofErr w:type="spellStart"/>
-      <w:r>
-        <w:rPr>
-          <w:rFonts w:ascii="Consolas" w:hAnsi="Consolas" w:cs="Arial"/>
-        </w:rPr>
-        <w:t>TenantToPropertyReview</w:t>
+        <w:t>Properties</w:t>
+      </w:r>
+      <w:r>
+        <w:rPr>
+          <w:rFonts w:ascii="Consolas" w:hAnsi="Consolas" w:cs="Arial"/>
+        </w:rPr>
+        <w:t>Subsystem</w:t>
       </w:r>
       <w:proofErr w:type="spellEnd"/>
       <w:r>
@@ -1295,363 +1819,39 @@
         <w:rPr>
           <w:rFonts w:ascii="Arial" w:hAnsi="Arial" w:cs="Arial"/>
         </w:rPr>
-        <w:t xml:space="preserve">El inquilino </w:t>
-      </w:r>
-      <w:proofErr w:type="spellStart"/>
-      <w:r>
-        <w:rPr>
-          <w:rFonts w:ascii="Arial" w:hAnsi="Arial" w:cs="Arial"/>
-        </w:rPr>
-        <w:t>rankea</w:t>
-      </w:r>
-      <w:proofErr w:type="spellEnd"/>
-      <w:r>
-        <w:rPr>
-          <w:rFonts w:ascii="Arial" w:hAnsi="Arial" w:cs="Arial"/>
-        </w:rPr>
-        <w:t xml:space="preserve"> al inmueble</w:t>
-      </w:r>
-      <w:r>
-        <w:rPr>
-          <w:rFonts w:ascii="Arial" w:hAnsi="Arial" w:cs="Arial"/>
-        </w:rPr>
-        <w:t>.</w:t>
-      </w:r>
-    </w:p>
-    <w:p>
-      <w:pPr>
-        <w:pStyle w:val="ListParagraph"/>
-        <w:numPr>
-          <w:ilvl w:val="1"/>
-          <w:numId w:val="1"/>
-        </w:numPr>
-        <w:spacing w:after="120" w:line="240" w:lineRule="auto"/>
-        <w:ind w:left="1560"/>
-        <w:contextualSpacing w:val="0"/>
-        <w:jc w:val="both"/>
-        <w:rPr>
-          <w:rFonts w:ascii="Arial" w:hAnsi="Arial" w:cs="Arial"/>
-        </w:rPr>
-      </w:pPr>
-      <w:proofErr w:type="spellStart"/>
-      <w:r>
-        <w:rPr>
-          <w:rFonts w:ascii="Consolas" w:hAnsi="Consolas" w:cs="Arial"/>
-        </w:rPr>
-        <w:t>TenantToOwnerReview</w:t>
-      </w:r>
-      <w:proofErr w:type="spellEnd"/>
-      <w:r>
-        <w:rPr>
-          <w:rFonts w:ascii="Arial" w:hAnsi="Arial" w:cs="Arial"/>
-        </w:rPr>
-        <w:t xml:space="preserve">: </w:t>
-      </w:r>
-      <w:r>
-        <w:rPr>
-          <w:rFonts w:ascii="Arial" w:hAnsi="Arial" w:cs="Arial"/>
-        </w:rPr>
-        <w:t xml:space="preserve">El inquilino </w:t>
-      </w:r>
-      <w:proofErr w:type="spellStart"/>
-      <w:r>
-        <w:rPr>
-          <w:rFonts w:ascii="Arial" w:hAnsi="Arial" w:cs="Arial"/>
-        </w:rPr>
-        <w:t>rankea</w:t>
-      </w:r>
-      <w:proofErr w:type="spellEnd"/>
-      <w:r>
-        <w:rPr>
-          <w:rFonts w:ascii="Arial" w:hAnsi="Arial" w:cs="Arial"/>
-        </w:rPr>
-        <w:t xml:space="preserve"> al dueño del inmueble.</w:t>
-      </w:r>
-    </w:p>
-    <w:p>
-      <w:pPr>
-        <w:pStyle w:val="ListParagraph"/>
-        <w:numPr>
-          <w:ilvl w:val="1"/>
-          <w:numId w:val="1"/>
-        </w:numPr>
-        <w:spacing w:after="120" w:line="240" w:lineRule="auto"/>
-        <w:ind w:left="1560"/>
-        <w:contextualSpacing w:val="0"/>
-        <w:jc w:val="both"/>
-        <w:rPr>
-          <w:rFonts w:ascii="Arial" w:hAnsi="Arial" w:cs="Arial"/>
-        </w:rPr>
-      </w:pPr>
-      <w:proofErr w:type="spellStart"/>
-      <w:r>
-        <w:rPr>
-          <w:rFonts w:ascii="Consolas" w:hAnsi="Consolas" w:cs="Arial"/>
-        </w:rPr>
-        <w:t>OwnerToTenantReview</w:t>
-      </w:r>
-      <w:proofErr w:type="spellEnd"/>
-      <w:r>
-        <w:rPr>
-          <w:rFonts w:ascii="Arial" w:hAnsi="Arial" w:cs="Arial"/>
-        </w:rPr>
-        <w:t xml:space="preserve">: </w:t>
-      </w:r>
-      <w:r>
-        <w:rPr>
-          <w:rFonts w:ascii="Arial" w:hAnsi="Arial" w:cs="Arial"/>
-        </w:rPr>
-        <w:t xml:space="preserve">El dueño del inmueble </w:t>
-      </w:r>
-      <w:proofErr w:type="spellStart"/>
-      <w:r>
-        <w:rPr>
-          <w:rFonts w:ascii="Arial" w:hAnsi="Arial" w:cs="Arial"/>
-        </w:rPr>
-        <w:t>rankea</w:t>
-      </w:r>
-      <w:proofErr w:type="spellEnd"/>
-      <w:r>
-        <w:rPr>
-          <w:rFonts w:ascii="Arial" w:hAnsi="Arial" w:cs="Arial"/>
-        </w:rPr>
-        <w:t xml:space="preserve"> al inquilino</w:t>
-      </w:r>
-      <w:r>
-        <w:rPr>
-          <w:rFonts w:ascii="Arial" w:hAnsi="Arial" w:cs="Arial"/>
-        </w:rPr>
-        <w:t>.</w:t>
-      </w:r>
-    </w:p>
-    <w:p>
-      <w:pPr>
-        <w:pStyle w:val="ListParagraph"/>
-        <w:numPr>
-          <w:ilvl w:val="0"/>
-          <w:numId w:val="1"/>
-        </w:numPr>
-        <w:spacing w:after="120" w:line="240" w:lineRule="auto"/>
-        <w:ind w:left="709" w:hanging="357"/>
-        <w:contextualSpacing w:val="0"/>
-        <w:jc w:val="both"/>
-        <w:rPr>
-          <w:rFonts w:ascii="Arial" w:hAnsi="Arial" w:cs="Arial"/>
-        </w:rPr>
-      </w:pPr>
-      <w:proofErr w:type="spellStart"/>
-      <w:r>
-        <w:rPr>
-          <w:rFonts w:ascii="Consolas" w:hAnsi="Consolas" w:cs="Arial"/>
-        </w:rPr>
-        <w:t>BookingState</w:t>
-      </w:r>
-      <w:proofErr w:type="spellEnd"/>
-      <w:r>
-        <w:rPr>
-          <w:rFonts w:ascii="Arial" w:hAnsi="Arial" w:cs="Arial"/>
-        </w:rPr>
-        <w:t xml:space="preserve">: </w:t>
-      </w:r>
-      <w:r>
-        <w:rPr>
-          <w:rFonts w:ascii="Arial" w:hAnsi="Arial" w:cs="Arial"/>
-        </w:rPr>
-        <w:t>interfaz que define el comportamiento de los posibles estados</w:t>
-      </w:r>
-      <w:r>
-        <w:rPr>
-          <w:rFonts w:ascii="Arial" w:hAnsi="Arial" w:cs="Arial"/>
-        </w:rPr>
-        <w:t xml:space="preserve"> (patrón </w:t>
-      </w:r>
-      <w:proofErr w:type="spellStart"/>
-      <w:r>
-        <w:rPr>
-          <w:rFonts w:ascii="Arial" w:hAnsi="Arial" w:cs="Arial"/>
-        </w:rPr>
-        <w:t>State</w:t>
-      </w:r>
-      <w:proofErr w:type="spellEnd"/>
-      <w:r>
-        <w:rPr>
-          <w:rFonts w:ascii="Arial" w:hAnsi="Arial" w:cs="Arial"/>
-        </w:rPr>
-        <w:t>)</w:t>
-      </w:r>
-      <w:r>
-        <w:rPr>
-          <w:rFonts w:ascii="Arial" w:hAnsi="Arial" w:cs="Arial"/>
-        </w:rPr>
-        <w:t>.</w:t>
-      </w:r>
-    </w:p>
-    <w:p>
-      <w:pPr>
-        <w:pStyle w:val="ListParagraph"/>
-        <w:numPr>
-          <w:ilvl w:val="1"/>
-          <w:numId w:val="1"/>
-        </w:numPr>
-        <w:spacing w:after="120" w:line="240" w:lineRule="auto"/>
-        <w:ind w:left="1560"/>
-        <w:contextualSpacing w:val="0"/>
-        <w:jc w:val="both"/>
-        <w:rPr>
-          <w:rFonts w:ascii="Arial" w:hAnsi="Arial" w:cs="Arial"/>
-        </w:rPr>
-      </w:pPr>
-      <w:proofErr w:type="spellStart"/>
-      <w:r>
-        <w:rPr>
-          <w:rFonts w:ascii="Consolas" w:hAnsi="Consolas" w:cs="Arial"/>
-        </w:rPr>
-        <w:t>Pending</w:t>
-      </w:r>
-      <w:r>
-        <w:rPr>
-          <w:rFonts w:ascii="Consolas" w:hAnsi="Consolas" w:cs="Arial"/>
-        </w:rPr>
-        <w:t>BookingState</w:t>
-      </w:r>
-      <w:proofErr w:type="spellEnd"/>
-      <w:r>
-        <w:rPr>
-          <w:rFonts w:ascii="Arial" w:hAnsi="Arial" w:cs="Arial"/>
-        </w:rPr>
-        <w:t xml:space="preserve">: </w:t>
-      </w:r>
-      <w:r>
-        <w:rPr>
-          <w:rFonts w:ascii="Arial" w:hAnsi="Arial" w:cs="Arial"/>
-        </w:rPr>
-        <w:t>un inquilino hizo una reserva y queda a la espera de ser aprobada.</w:t>
-      </w:r>
-    </w:p>
-    <w:p>
-      <w:pPr>
-        <w:pStyle w:val="ListParagraph"/>
-        <w:numPr>
-          <w:ilvl w:val="1"/>
-          <w:numId w:val="1"/>
-        </w:numPr>
-        <w:spacing w:after="120" w:line="240" w:lineRule="auto"/>
-        <w:ind w:left="1560"/>
-        <w:contextualSpacing w:val="0"/>
-        <w:jc w:val="both"/>
-        <w:rPr>
-          <w:rFonts w:ascii="Arial" w:hAnsi="Arial" w:cs="Arial"/>
-        </w:rPr>
-      </w:pPr>
-      <w:proofErr w:type="spellStart"/>
-      <w:r>
-        <w:rPr>
-          <w:rFonts w:ascii="Consolas" w:hAnsi="Consolas" w:cs="Arial"/>
-        </w:rPr>
-        <w:t>Approved</w:t>
-      </w:r>
-      <w:r>
-        <w:rPr>
-          <w:rFonts w:ascii="Consolas" w:hAnsi="Consolas" w:cs="Arial"/>
-        </w:rPr>
-        <w:t>BookingState</w:t>
-      </w:r>
-      <w:proofErr w:type="spellEnd"/>
-      <w:r>
-        <w:rPr>
-          <w:rFonts w:ascii="Arial" w:hAnsi="Arial" w:cs="Arial"/>
-        </w:rPr>
-        <w:t xml:space="preserve">: </w:t>
-      </w:r>
-      <w:r>
-        <w:rPr>
-          <w:rFonts w:ascii="Arial" w:hAnsi="Arial" w:cs="Arial"/>
-        </w:rPr>
-        <w:t>el propietario aceptó una reserva.</w:t>
-      </w:r>
-    </w:p>
-    <w:p>
-      <w:pPr>
-        <w:pStyle w:val="ListParagraph"/>
-        <w:numPr>
-          <w:ilvl w:val="1"/>
-          <w:numId w:val="1"/>
-        </w:numPr>
-        <w:spacing w:after="120" w:line="240" w:lineRule="auto"/>
-        <w:ind w:left="1560"/>
-        <w:contextualSpacing w:val="0"/>
-        <w:jc w:val="both"/>
-        <w:rPr>
-          <w:rFonts w:ascii="Arial" w:hAnsi="Arial" w:cs="Arial"/>
-        </w:rPr>
-      </w:pPr>
-      <w:proofErr w:type="spellStart"/>
-      <w:r>
-        <w:rPr>
-          <w:rFonts w:ascii="Consolas" w:hAnsi="Consolas" w:cs="Arial"/>
-        </w:rPr>
-        <w:t>Rejected</w:t>
-      </w:r>
-      <w:r>
-        <w:rPr>
-          <w:rFonts w:ascii="Consolas" w:hAnsi="Consolas" w:cs="Arial"/>
-        </w:rPr>
-        <w:t>BookingState</w:t>
-      </w:r>
-      <w:proofErr w:type="spellEnd"/>
-      <w:r>
-        <w:rPr>
-          <w:rFonts w:ascii="Arial" w:hAnsi="Arial" w:cs="Arial"/>
-        </w:rPr>
-        <w:t xml:space="preserve">: </w:t>
-      </w:r>
-      <w:r>
-        <w:rPr>
-          <w:rFonts w:ascii="Arial" w:hAnsi="Arial" w:cs="Arial"/>
-        </w:rPr>
-        <w:t>el propietario rechazó una reserva.</w:t>
-      </w:r>
-    </w:p>
-    <w:p>
-      <w:pPr>
-        <w:pStyle w:val="ListParagraph"/>
-        <w:numPr>
-          <w:ilvl w:val="1"/>
-          <w:numId w:val="1"/>
-        </w:numPr>
-        <w:spacing w:after="120" w:line="240" w:lineRule="auto"/>
-        <w:ind w:left="1560"/>
-        <w:contextualSpacing w:val="0"/>
-        <w:jc w:val="both"/>
-        <w:rPr>
-          <w:rFonts w:ascii="Arial" w:hAnsi="Arial" w:cs="Arial"/>
-        </w:rPr>
-      </w:pPr>
-      <w:proofErr w:type="spellStart"/>
-      <w:r>
-        <w:rPr>
-          <w:rFonts w:ascii="Consolas" w:hAnsi="Consolas" w:cs="Arial"/>
-        </w:rPr>
-        <w:t>Cancelled</w:t>
-      </w:r>
-      <w:r>
-        <w:rPr>
-          <w:rFonts w:ascii="Consolas" w:hAnsi="Consolas" w:cs="Arial"/>
-        </w:rPr>
-        <w:t>BookingState</w:t>
-      </w:r>
-      <w:proofErr w:type="spellEnd"/>
-      <w:r>
-        <w:rPr>
-          <w:rFonts w:ascii="Arial" w:hAnsi="Arial" w:cs="Arial"/>
-        </w:rPr>
-        <w:t xml:space="preserve">: </w:t>
-      </w:r>
-      <w:r>
-        <w:rPr>
-          <w:rFonts w:ascii="Arial" w:hAnsi="Arial" w:cs="Arial"/>
-        </w:rPr>
-        <w:t>el inquilino canceló su reserva.</w:t>
+        <w:t xml:space="preserve">También un </w:t>
+      </w:r>
+      <w:proofErr w:type="spellStart"/>
+      <w:r>
+        <w:rPr>
+          <w:rFonts w:ascii="Arial" w:hAnsi="Arial" w:cs="Arial"/>
+        </w:rPr>
+        <w:t>singleton</w:t>
+      </w:r>
+      <w:proofErr w:type="spellEnd"/>
+      <w:r>
+        <w:rPr>
+          <w:rFonts w:ascii="Arial" w:hAnsi="Arial" w:cs="Arial"/>
+        </w:rPr>
+        <w:t xml:space="preserve">, </w:t>
+      </w:r>
+      <w:r>
+        <w:rPr>
+          <w:rFonts w:ascii="Arial" w:hAnsi="Arial" w:cs="Arial"/>
+        </w:rPr>
+        <w:t>par</w:t>
+      </w:r>
+      <w:r>
+        <w:rPr>
+          <w:rFonts w:ascii="Arial" w:hAnsi="Arial" w:cs="Arial"/>
+        </w:rPr>
+        <w:t>a administrar</w:t>
+      </w:r>
+      <w:r>
+        <w:rPr>
+          <w:rFonts w:ascii="Arial" w:hAnsi="Arial" w:cs="Arial"/>
+        </w:rPr>
+        <w:t xml:space="preserve"> las propiedades y los objetos relacionados a las mismas.</w:t>
       </w:r>
     </w:p>
     <w:p>
@@ -1663,104 +1863,6 @@
           <w:rFonts w:ascii="Arial" w:hAnsi="Arial" w:cs="Arial"/>
         </w:rPr>
       </w:pPr>
-    </w:p>
-    <w:p>
-      <w:pPr>
-        <w:spacing w:before="240" w:after="240" w:line="240" w:lineRule="auto"/>
-        <w:ind w:left="142"/>
-        <w:jc w:val="both"/>
-        <w:rPr>
-          <w:rFonts w:ascii="Arial" w:hAnsi="Arial" w:cs="Arial"/>
-          <w:i/>
-          <w:iCs/>
-          <w:sz w:val="24"/>
-          <w:szCs w:val="24"/>
-          <w:u w:val="single"/>
-        </w:rPr>
-      </w:pPr>
-      <w:r>
-        <w:rPr>
-          <w:rFonts w:ascii="Arial" w:hAnsi="Arial" w:cs="Arial"/>
-          <w:i/>
-          <w:iCs/>
-          <w:sz w:val="24"/>
-          <w:szCs w:val="24"/>
-          <w:u w:val="single"/>
-        </w:rPr>
-        <w:t>El sistema</w:t>
-      </w:r>
-    </w:p>
-    <w:p>
-      <w:pPr>
-        <w:spacing w:after="120" w:line="240" w:lineRule="auto"/>
-        <w:ind w:firstLine="425"/>
-        <w:jc w:val="both"/>
-        <w:rPr>
-          <w:rFonts w:ascii="Arial" w:hAnsi="Arial" w:cs="Arial"/>
-        </w:rPr>
-      </w:pPr>
-      <w:r>
-        <w:rPr>
-          <w:rFonts w:ascii="Arial" w:hAnsi="Arial" w:cs="Arial"/>
-        </w:rPr>
-        <w:t xml:space="preserve">La clase principal </w:t>
-      </w:r>
-      <w:proofErr w:type="spellStart"/>
-      <w:r>
-        <w:rPr>
-          <w:rFonts w:ascii="Consolas" w:hAnsi="Consolas" w:cs="Arial"/>
-        </w:rPr>
-        <w:t>BookingSystem</w:t>
-      </w:r>
-      <w:proofErr w:type="spellEnd"/>
-      <w:r>
-        <w:rPr>
-          <w:rFonts w:ascii="Arial" w:hAnsi="Arial" w:cs="Arial"/>
-        </w:rPr>
-        <w:t xml:space="preserve"> es la que contiene a todos los otros objetos del sistema y permite su administración, directa o indirectamente.</w:t>
-      </w:r>
-    </w:p>
-    <w:p>
-      <w:pPr>
-        <w:spacing w:after="120" w:line="240" w:lineRule="auto"/>
-        <w:ind w:firstLine="425"/>
-        <w:jc w:val="both"/>
-        <w:rPr>
-          <w:rFonts w:ascii="Arial" w:hAnsi="Arial" w:cs="Arial"/>
-        </w:rPr>
-      </w:pPr>
-      <w:r>
-        <w:rPr>
-          <w:rFonts w:ascii="Arial" w:hAnsi="Arial" w:cs="Arial"/>
-        </w:rPr>
-        <w:t xml:space="preserve">Está modelado como un </w:t>
-      </w:r>
-      <w:proofErr w:type="spellStart"/>
-      <w:r>
-        <w:rPr>
-          <w:rFonts w:ascii="Arial" w:hAnsi="Arial" w:cs="Arial"/>
-        </w:rPr>
-        <w:t>Singleton</w:t>
-      </w:r>
-      <w:proofErr w:type="spellEnd"/>
-      <w:r>
-        <w:rPr>
-          <w:rFonts w:ascii="Arial" w:hAnsi="Arial" w:cs="Arial"/>
-        </w:rPr>
-        <w:t>.</w:t>
-      </w:r>
-    </w:p>
-    <w:p>
-      <w:pPr>
-        <w:spacing w:after="120" w:line="240" w:lineRule="auto"/>
-        <w:ind w:firstLine="425"/>
-        <w:jc w:val="both"/>
-        <w:rPr>
-          <w:rFonts w:ascii="Arial" w:hAnsi="Arial" w:cs="Arial"/>
-        </w:rPr>
-      </w:pPr>
-      <w:bookmarkStart w:id="0" w:name="_GoBack"/>
-      <w:bookmarkEnd w:id="0"/>
     </w:p>
     <w:p>
       <w:pPr>
@@ -1780,6 +1882,124 @@
           <w:szCs w:val="28"/>
           <w:u w:val="single"/>
         </w:rPr>
+        <w:t>Casos de Uso a programar</w:t>
+      </w:r>
+    </w:p>
+    <w:p>
+      <w:pPr>
+        <w:spacing w:after="120" w:line="240" w:lineRule="auto"/>
+        <w:ind w:firstLine="425"/>
+        <w:jc w:val="both"/>
+        <w:rPr>
+          <w:rFonts w:ascii="Arial" w:hAnsi="Arial" w:cs="Arial"/>
+          <w:i/>
+          <w:iCs/>
+        </w:rPr>
+      </w:pPr>
+      <w:r>
+        <w:rPr>
+          <w:rFonts w:ascii="Arial" w:hAnsi="Arial" w:cs="Arial"/>
+          <w:i/>
+          <w:iCs/>
+        </w:rPr>
+        <w:t xml:space="preserve">2.a. </w:t>
+      </w:r>
+      <w:r>
+        <w:rPr>
+          <w:rFonts w:ascii="Arial" w:hAnsi="Arial" w:cs="Arial"/>
+          <w:i/>
+          <w:iCs/>
+        </w:rPr>
+        <w:t>Poder crear y publicar propiedades.</w:t>
+      </w:r>
+    </w:p>
+    <w:p>
+      <w:pPr>
+        <w:spacing w:after="120" w:line="240" w:lineRule="auto"/>
+        <w:ind w:firstLine="425"/>
+        <w:jc w:val="both"/>
+        <w:rPr>
+          <w:rFonts w:ascii="Arial" w:hAnsi="Arial" w:cs="Arial"/>
+        </w:rPr>
+      </w:pPr>
+      <w:r>
+        <w:rPr>
+          <w:rFonts w:ascii="Arial" w:hAnsi="Arial" w:cs="Arial"/>
+        </w:rPr>
+        <w:t>Este punto está dividido en 2 casos distintos. Por un lado, el usuario puede crear una propiedad (</w:t>
+      </w:r>
+      <w:proofErr w:type="spellStart"/>
+      <w:r>
+        <w:rPr>
+          <w:rFonts w:ascii="Consolas" w:hAnsi="Consolas" w:cs="Arial"/>
+        </w:rPr>
+        <w:t>Property</w:t>
+      </w:r>
+      <w:proofErr w:type="spellEnd"/>
+      <w:r>
+        <w:rPr>
+          <w:rFonts w:ascii="Consolas" w:hAnsi="Consolas" w:cs="Arial"/>
+        </w:rPr>
+        <w:t>)</w:t>
+      </w:r>
+      <w:r>
+        <w:rPr>
+          <w:rFonts w:ascii="Arial" w:hAnsi="Arial" w:cs="Arial"/>
+        </w:rPr>
+        <w:t>, pero no necesariamente publicarla. Esto es administrado por el subsistema de propiedades.</w:t>
+      </w:r>
+    </w:p>
+    <w:p>
+      <w:pPr>
+        <w:spacing w:after="120" w:line="240" w:lineRule="auto"/>
+        <w:ind w:firstLine="425"/>
+        <w:jc w:val="both"/>
+        <w:rPr>
+          <w:rFonts w:ascii="Arial" w:hAnsi="Arial" w:cs="Arial"/>
+        </w:rPr>
+      </w:pPr>
+      <w:r>
+        <w:rPr>
+          <w:rFonts w:ascii="Arial" w:hAnsi="Arial" w:cs="Arial"/>
+        </w:rPr>
+        <w:t>Por otro lado, podrá armar una publicación (</w:t>
+      </w:r>
+      <w:proofErr w:type="spellStart"/>
+      <w:r>
+        <w:rPr>
+          <w:rFonts w:ascii="Consolas" w:hAnsi="Consolas" w:cs="Arial"/>
+        </w:rPr>
+        <w:t>Listing</w:t>
+      </w:r>
+      <w:proofErr w:type="spellEnd"/>
+      <w:r>
+        <w:rPr>
+          <w:rFonts w:ascii="Arial" w:hAnsi="Arial" w:cs="Arial"/>
+        </w:rPr>
+        <w:t>) con alguna de sus propiedades y dejarla disponible para ser alquilada. Esto es manejado por el sistema principal, el de reservas.</w:t>
+      </w:r>
+      <w:bookmarkStart w:id="0" w:name="_GoBack"/>
+      <w:bookmarkEnd w:id="0"/>
+    </w:p>
+    <w:p>
+      <w:pPr>
+        <w:spacing w:before="240" w:after="240" w:line="240" w:lineRule="auto"/>
+        <w:jc w:val="both"/>
+        <w:rPr>
+          <w:rFonts w:ascii="Arial" w:hAnsi="Arial" w:cs="Arial"/>
+          <w:sz w:val="28"/>
+          <w:szCs w:val="28"/>
+          <w:u w:val="single"/>
+        </w:rPr>
+      </w:pPr>
+      <w:r>
+        <w:rPr>
+          <w:rFonts w:ascii="Arial" w:hAnsi="Arial" w:cs="Arial"/>
+          <w:sz w:val="28"/>
+          <w:szCs w:val="28"/>
+          <w:u w:val="single"/>
+        </w:rPr>
+        <w:lastRenderedPageBreak/>
         <w:t>Fuente del proyecto</w:t>
       </w:r>
     </w:p>
@@ -1860,45 +2080,45 @@
       <w:pStyle w:val="Footer"/>
       <w:jc w:val="right"/>
       <w:rPr>
-        <w:sz w:val="20"/>
-        <w:szCs w:val="20"/>
+        <w:sz w:val="18"/>
+        <w:szCs w:val="18"/>
       </w:rPr>
     </w:pPr>
     <w:r>
       <w:rPr>
-        <w:sz w:val="20"/>
-        <w:szCs w:val="20"/>
+        <w:sz w:val="18"/>
+        <w:szCs w:val="18"/>
       </w:rPr>
       <w:t xml:space="preserve">Grupo </w:t>
     </w:r>
     <w:proofErr w:type="spellStart"/>
     <w:r>
       <w:rPr>
-        <w:sz w:val="20"/>
-        <w:szCs w:val="20"/>
+        <w:sz w:val="18"/>
+        <w:szCs w:val="18"/>
       </w:rPr>
-      <w:t>UndefinedObjeect</w:t>
+      <w:t>UndefinedObject</w:t>
     </w:r>
     <w:proofErr w:type="spellEnd"/>
     <w:r>
       <w:rPr>
-        <w:sz w:val="20"/>
-        <w:szCs w:val="20"/>
+        <w:sz w:val="18"/>
+        <w:szCs w:val="18"/>
       </w:rPr>
       <w:tab/>
     </w:r>
     <w:r>
       <w:rPr>
-        <w:sz w:val="20"/>
-        <w:szCs w:val="20"/>
+        <w:sz w:val="18"/>
+        <w:szCs w:val="18"/>
       </w:rPr>
       <w:tab/>
     </w:r>
     <w:sdt>
       <w:sdtPr>
         <w:rPr>
-          <w:sz w:val="20"/>
-          <w:szCs w:val="20"/>
+          <w:sz w:val="18"/>
+          <w:szCs w:val="18"/>
         </w:rPr>
         <w:id w:val="-1174955750"/>
         <w:docPartObj>
@@ -1914,38 +2134,38 @@
       <w:sdtContent>
         <w:r>
           <w:rPr>
-            <w:sz w:val="20"/>
-            <w:szCs w:val="20"/>
+            <w:sz w:val="18"/>
+            <w:szCs w:val="18"/>
           </w:rPr>
           <w:fldChar w:fldCharType="begin"/>
         </w:r>
         <w:r>
           <w:rPr>
-            <w:sz w:val="20"/>
-            <w:szCs w:val="20"/>
+            <w:sz w:val="18"/>
+            <w:szCs w:val="18"/>
           </w:rPr>
           <w:instrText xml:space="preserve"> PAGE   \* MERGEFORMAT </w:instrText>
         </w:r>
         <w:r>
           <w:rPr>
-            <w:sz w:val="20"/>
-            <w:szCs w:val="20"/>
+            <w:sz w:val="18"/>
+            <w:szCs w:val="18"/>
           </w:rPr>
           <w:fldChar w:fldCharType="separate"/>
         </w:r>
         <w:r>
           <w:rPr>
             <w:noProof/>
-            <w:sz w:val="20"/>
-            <w:szCs w:val="20"/>
+            <w:sz w:val="18"/>
+            <w:szCs w:val="18"/>
           </w:rPr>
           <w:t>2</w:t>
         </w:r>
         <w:r>
           <w:rPr>
             <w:noProof/>
-            <w:sz w:val="20"/>
-            <w:szCs w:val="20"/>
+            <w:sz w:val="18"/>
+            <w:szCs w:val="18"/>
           </w:rPr>
           <w:fldChar w:fldCharType="end"/>
         </w:r>

</xml_diff>

<commit_message>
Se elimina código innecesario. Se corrigen tests.
</commit_message>
<xml_diff>
--- a/doc/UNQ - POO2 - TP Integrador - Alquileres.docx
+++ b/doc/UNQ - POO2 - TP Integrador - Alquileres.docx
@@ -588,6 +588,12 @@
         </w:rPr>
         <w:t>Se decidió programar en inglés.</w:t>
       </w:r>
+      <w:r>
+        <w:rPr>
+          <w:rFonts w:ascii="Arial" w:hAnsi="Arial" w:cs="Arial"/>
+        </w:rPr>
+        <w:tab/>
+      </w:r>
     </w:p>
     <w:p>
       <w:pPr>
@@ -1111,7 +1117,21 @@
         <w:rPr>
           <w:rFonts w:ascii="Arial" w:hAnsi="Arial" w:cs="Arial"/>
         </w:rPr>
-        <w:t>: una propiedad sobre la que se pueden crear avisos, incluye todos sus detalles de ubicación, servicios, etc.</w:t>
+        <w:t xml:space="preserve">: una propiedad sobre la que se pueden crear </w:t>
+      </w:r>
+      <w:proofErr w:type="gramStart"/>
+      <w:r>
+        <w:rPr>
+          <w:rFonts w:ascii="Arial" w:hAnsi="Arial" w:cs="Arial"/>
+        </w:rPr>
+        <w:t>avisos,</w:t>
+      </w:r>
+      <w:proofErr w:type="gramEnd"/>
+      <w:r>
+        <w:rPr>
+          <w:rFonts w:ascii="Arial" w:hAnsi="Arial" w:cs="Arial"/>
+        </w:rPr>
+        <w:t xml:space="preserve"> incluye todos sus detalles de ubicación, servicios, etc.</w:t>
       </w:r>
     </w:p>
     <w:p>
@@ -1392,6 +1412,12 @@
         <w:rPr>
           <w:rFonts w:ascii="Consolas" w:hAnsi="Consolas" w:cs="Arial"/>
         </w:rPr>
+        <w:t>I</w:t>
+      </w:r>
+      <w:r>
+        <w:rPr>
+          <w:rFonts w:ascii="Consolas" w:hAnsi="Consolas" w:cs="Arial"/>
+        </w:rPr>
         <w:t>BookingState</w:t>
       </w:r>
       <w:proofErr w:type="spellEnd"/>
@@ -1623,7 +1649,7 @@
           <w:szCs w:val="24"/>
           <w:u w:val="single"/>
         </w:rPr>
-        <w:t>El sistema</w:t>
+        <w:t>Las búsquedas</w:t>
       </w:r>
     </w:p>
     <w:p>
@@ -1639,13 +1665,7 @@
         <w:rPr>
           <w:rFonts w:ascii="Arial" w:hAnsi="Arial" w:cs="Arial"/>
         </w:rPr>
-        <w:t>Se modeló el sistema como objeto principal, desde el cual se llega a las distintas funcionalidades</w:t>
-      </w:r>
-      <w:r>
-        <w:rPr>
-          <w:rFonts w:ascii="Arial" w:hAnsi="Arial" w:cs="Arial"/>
-        </w:rPr>
-        <w:t>.</w:t>
+        <w:t>Para realizar las búsquedas se armaron filtros de búsqueda, que se pueden componer de distintas maneras, y se puede agregar nuevos filtros.</w:t>
       </w:r>
     </w:p>
     <w:p>
@@ -1668,29 +1688,21 @@
         <w:rPr>
           <w:rFonts w:ascii="Consolas" w:hAnsi="Consolas" w:cs="Arial"/>
         </w:rPr>
-        <w:t>Booking</w:t>
-      </w:r>
-      <w:r>
-        <w:rPr>
-          <w:rFonts w:ascii="Consolas" w:hAnsi="Consolas" w:cs="Arial"/>
-        </w:rPr>
-        <w:t>System</w:t>
-      </w:r>
-      <w:proofErr w:type="spellEnd"/>
-      <w:r>
-        <w:rPr>
-          <w:rFonts w:ascii="Arial" w:hAnsi="Arial" w:cs="Arial"/>
-        </w:rPr>
-        <w:t xml:space="preserve">: es la que contiene a todos los otros objetos del sistema y permite su administración, directa o indirectamente. Está modelado como un </w:t>
-      </w:r>
-      <w:proofErr w:type="spellStart"/>
-      <w:r>
-        <w:rPr>
-          <w:rFonts w:ascii="Arial" w:hAnsi="Arial" w:cs="Arial"/>
-        </w:rPr>
-        <w:t>Singleton</w:t>
-      </w:r>
-      <w:proofErr w:type="spellEnd"/>
+        <w:t>SearchCriteria</w:t>
+      </w:r>
+      <w:proofErr w:type="spellEnd"/>
+      <w:r>
+        <w:rPr>
+          <w:rFonts w:ascii="Arial" w:hAnsi="Arial" w:cs="Arial"/>
+        </w:rPr>
+        <w:t>:</w:t>
+      </w:r>
+      <w:r>
+        <w:rPr>
+          <w:rFonts w:ascii="Arial" w:hAnsi="Arial" w:cs="Arial"/>
+        </w:rPr>
+        <w:t xml:space="preserve"> Este objeto simplemente se encarga de almacenar los datos de los distintos criterios de búsqueda, para ser utilizados por los filtros</w:t>
+      </w:r>
       <w:r>
         <w:rPr>
           <w:rFonts w:ascii="Arial" w:hAnsi="Arial" w:cs="Arial"/>
@@ -1718,66 +1730,20 @@
         <w:rPr>
           <w:rFonts w:ascii="Consolas" w:hAnsi="Consolas" w:cs="Arial"/>
         </w:rPr>
-        <w:t>Rankin</w:t>
-      </w:r>
-      <w:r>
-        <w:rPr>
-          <w:rFonts w:ascii="Consolas" w:hAnsi="Consolas" w:cs="Arial"/>
-        </w:rPr>
-        <w:t>g</w:t>
-      </w:r>
-      <w:r>
-        <w:rPr>
-          <w:rFonts w:ascii="Consolas" w:hAnsi="Consolas" w:cs="Arial"/>
-        </w:rPr>
-        <w:t>Subsystem</w:t>
-      </w:r>
-      <w:proofErr w:type="spellEnd"/>
-      <w:r>
-        <w:rPr>
-          <w:rFonts w:ascii="Arial" w:hAnsi="Arial" w:cs="Arial"/>
-        </w:rPr>
-        <w:t xml:space="preserve">: Otro objeto </w:t>
-      </w:r>
-      <w:proofErr w:type="spellStart"/>
-      <w:r>
-        <w:rPr>
-          <w:rFonts w:ascii="Arial" w:hAnsi="Arial" w:cs="Arial"/>
-        </w:rPr>
-        <w:t>singleton</w:t>
-      </w:r>
-      <w:proofErr w:type="spellEnd"/>
-      <w:r>
-        <w:rPr>
-          <w:rFonts w:ascii="Arial" w:hAnsi="Arial" w:cs="Arial"/>
-        </w:rPr>
-        <w:t xml:space="preserve">, </w:t>
-      </w:r>
-      <w:r>
-        <w:rPr>
-          <w:rFonts w:ascii="Arial" w:hAnsi="Arial" w:cs="Arial"/>
-        </w:rPr>
-        <w:t xml:space="preserve">destinado a administrar todo lo referido a las revisiones, el </w:t>
-      </w:r>
-      <w:proofErr w:type="spellStart"/>
-      <w:r>
-        <w:rPr>
-          <w:rFonts w:ascii="Arial" w:hAnsi="Arial" w:cs="Arial"/>
-        </w:rPr>
-        <w:t>ránking</w:t>
-      </w:r>
-      <w:proofErr w:type="spellEnd"/>
-      <w:r>
-        <w:rPr>
-          <w:rFonts w:ascii="Arial" w:hAnsi="Arial" w:cs="Arial"/>
-        </w:rPr>
-        <w:t xml:space="preserve"> y promedios de calificaciones para inquilinos, propiedades y propietarios</w:t>
-      </w:r>
-      <w:r>
-        <w:rPr>
-          <w:rFonts w:ascii="Arial" w:hAnsi="Arial" w:cs="Arial"/>
-        </w:rPr>
-        <w:t>.</w:t>
+        <w:t>SearchManager</w:t>
+      </w:r>
+      <w:proofErr w:type="spellEnd"/>
+      <w:r>
+        <w:rPr>
+          <w:rFonts w:ascii="Arial" w:hAnsi="Arial" w:cs="Arial"/>
+        </w:rPr>
+        <w:t xml:space="preserve">: </w:t>
+      </w:r>
+      <w:r>
+        <w:rPr>
+          <w:rFonts w:ascii="Arial" w:hAnsi="Arial" w:cs="Arial"/>
+        </w:rPr>
+        <w:t>Es quien hace efectivamente la búsqueda, aplicando los filtros a las publicaciones según los criterios.</w:t>
       </w:r>
     </w:p>
     <w:p>
@@ -1800,7 +1766,500 @@
         <w:rPr>
           <w:rFonts w:ascii="Consolas" w:hAnsi="Consolas" w:cs="Arial"/>
         </w:rPr>
-        <w:t>Properties</w:t>
+        <w:t>IListingFilter</w:t>
+      </w:r>
+      <w:proofErr w:type="spellEnd"/>
+      <w:r>
+        <w:rPr>
+          <w:rFonts w:ascii="Arial" w:hAnsi="Arial" w:cs="Arial"/>
+        </w:rPr>
+        <w:t>: interfaz que define el comportamiento de los distintos filtros simples y compuestos (patrón Composite).</w:t>
+      </w:r>
+    </w:p>
+    <w:p>
+      <w:pPr>
+        <w:pStyle w:val="ListParagraph"/>
+        <w:numPr>
+          <w:ilvl w:val="1"/>
+          <w:numId w:val="1"/>
+        </w:numPr>
+        <w:spacing w:after="120" w:line="240" w:lineRule="auto"/>
+        <w:ind w:left="1560"/>
+        <w:contextualSpacing w:val="0"/>
+        <w:jc w:val="both"/>
+        <w:rPr>
+          <w:rFonts w:ascii="Arial" w:hAnsi="Arial" w:cs="Arial"/>
+        </w:rPr>
+      </w:pPr>
+      <w:proofErr w:type="spellStart"/>
+      <w:r>
+        <w:rPr>
+          <w:rFonts w:ascii="Consolas" w:hAnsi="Consolas" w:cs="Arial"/>
+        </w:rPr>
+        <w:t>CityFilter</w:t>
+      </w:r>
+      <w:proofErr w:type="spellEnd"/>
+      <w:r>
+        <w:rPr>
+          <w:rFonts w:ascii="Arial" w:hAnsi="Arial" w:cs="Arial"/>
+        </w:rPr>
+        <w:t>: filtro por Ciudad de la propiedad.</w:t>
+      </w:r>
+    </w:p>
+    <w:p>
+      <w:pPr>
+        <w:pStyle w:val="ListParagraph"/>
+        <w:numPr>
+          <w:ilvl w:val="1"/>
+          <w:numId w:val="1"/>
+        </w:numPr>
+        <w:spacing w:after="120" w:line="240" w:lineRule="auto"/>
+        <w:ind w:left="1560"/>
+        <w:contextualSpacing w:val="0"/>
+        <w:jc w:val="both"/>
+        <w:rPr>
+          <w:rFonts w:ascii="Arial" w:hAnsi="Arial" w:cs="Arial"/>
+        </w:rPr>
+      </w:pPr>
+      <w:proofErr w:type="spellStart"/>
+      <w:r>
+        <w:rPr>
+          <w:rFonts w:ascii="Consolas" w:hAnsi="Consolas" w:cs="Arial"/>
+        </w:rPr>
+        <w:t>FromDateFilter</w:t>
+      </w:r>
+      <w:proofErr w:type="spellEnd"/>
+      <w:r>
+        <w:rPr>
+          <w:rFonts w:ascii="Arial" w:hAnsi="Arial" w:cs="Arial"/>
+        </w:rPr>
+        <w:t>: filtro por</w:t>
+      </w:r>
+      <w:r>
+        <w:rPr>
+          <w:rFonts w:ascii="Arial" w:hAnsi="Arial" w:cs="Arial"/>
+        </w:rPr>
+        <w:t xml:space="preserve"> fecha desde la que se busca disponibilidad</w:t>
+      </w:r>
+      <w:r>
+        <w:rPr>
+          <w:rFonts w:ascii="Arial" w:hAnsi="Arial" w:cs="Arial"/>
+        </w:rPr>
+        <w:t>.</w:t>
+      </w:r>
+    </w:p>
+    <w:p>
+      <w:pPr>
+        <w:pStyle w:val="ListParagraph"/>
+        <w:numPr>
+          <w:ilvl w:val="1"/>
+          <w:numId w:val="1"/>
+        </w:numPr>
+        <w:spacing w:after="120" w:line="240" w:lineRule="auto"/>
+        <w:ind w:left="1560"/>
+        <w:contextualSpacing w:val="0"/>
+        <w:jc w:val="both"/>
+        <w:rPr>
+          <w:rFonts w:ascii="Arial" w:hAnsi="Arial" w:cs="Arial"/>
+        </w:rPr>
+      </w:pPr>
+      <w:proofErr w:type="spellStart"/>
+      <w:r>
+        <w:rPr>
+          <w:rFonts w:ascii="Consolas" w:hAnsi="Consolas" w:cs="Arial"/>
+        </w:rPr>
+        <w:t>ToDateFilter</w:t>
+      </w:r>
+      <w:proofErr w:type="spellEnd"/>
+      <w:r>
+        <w:rPr>
+          <w:rFonts w:ascii="Arial" w:hAnsi="Arial" w:cs="Arial"/>
+        </w:rPr>
+        <w:t>: filtro por</w:t>
+      </w:r>
+      <w:r>
+        <w:rPr>
+          <w:rFonts w:ascii="Arial" w:hAnsi="Arial" w:cs="Arial"/>
+        </w:rPr>
+        <w:t xml:space="preserve"> fecha hasta la que se necesita disponibilidad</w:t>
+      </w:r>
+      <w:r>
+        <w:rPr>
+          <w:rFonts w:ascii="Arial" w:hAnsi="Arial" w:cs="Arial"/>
+        </w:rPr>
+        <w:t>.</w:t>
+      </w:r>
+    </w:p>
+    <w:p>
+      <w:pPr>
+        <w:pStyle w:val="ListParagraph"/>
+        <w:numPr>
+          <w:ilvl w:val="1"/>
+          <w:numId w:val="1"/>
+        </w:numPr>
+        <w:spacing w:after="120" w:line="240" w:lineRule="auto"/>
+        <w:ind w:left="1560"/>
+        <w:contextualSpacing w:val="0"/>
+        <w:jc w:val="both"/>
+        <w:rPr>
+          <w:rFonts w:ascii="Arial" w:hAnsi="Arial" w:cs="Arial"/>
+        </w:rPr>
+      </w:pPr>
+      <w:proofErr w:type="spellStart"/>
+      <w:r>
+        <w:rPr>
+          <w:rFonts w:ascii="Consolas" w:hAnsi="Consolas" w:cs="Arial"/>
+        </w:rPr>
+        <w:t>CapacityFilter</w:t>
+      </w:r>
+      <w:proofErr w:type="spellEnd"/>
+      <w:r>
+        <w:rPr>
+          <w:rFonts w:ascii="Arial" w:hAnsi="Arial" w:cs="Arial"/>
+        </w:rPr>
+        <w:t>: filtro por</w:t>
+      </w:r>
+      <w:r>
+        <w:rPr>
+          <w:rFonts w:ascii="Arial" w:hAnsi="Arial" w:cs="Arial"/>
+        </w:rPr>
+        <w:t xml:space="preserve"> cantidad de lugares</w:t>
+      </w:r>
+      <w:r>
+        <w:rPr>
+          <w:rFonts w:ascii="Arial" w:hAnsi="Arial" w:cs="Arial"/>
+        </w:rPr>
+        <w:t>.</w:t>
+      </w:r>
+    </w:p>
+    <w:p>
+      <w:pPr>
+        <w:pStyle w:val="ListParagraph"/>
+        <w:numPr>
+          <w:ilvl w:val="1"/>
+          <w:numId w:val="1"/>
+        </w:numPr>
+        <w:spacing w:after="120" w:line="240" w:lineRule="auto"/>
+        <w:ind w:left="1560"/>
+        <w:contextualSpacing w:val="0"/>
+        <w:jc w:val="both"/>
+        <w:rPr>
+          <w:rFonts w:ascii="Arial" w:hAnsi="Arial" w:cs="Arial"/>
+        </w:rPr>
+      </w:pPr>
+      <w:proofErr w:type="spellStart"/>
+      <w:r>
+        <w:rPr>
+          <w:rFonts w:ascii="Consolas" w:hAnsi="Consolas" w:cs="Arial"/>
+        </w:rPr>
+        <w:t>MinimumPriceFilter</w:t>
+      </w:r>
+      <w:proofErr w:type="spellEnd"/>
+      <w:r>
+        <w:rPr>
+          <w:rFonts w:ascii="Arial" w:hAnsi="Arial" w:cs="Arial"/>
+        </w:rPr>
+        <w:t xml:space="preserve">: </w:t>
+      </w:r>
+      <w:r>
+        <w:rPr>
+          <w:rFonts w:ascii="Arial" w:hAnsi="Arial" w:cs="Arial"/>
+        </w:rPr>
+        <w:t>filtro por</w:t>
+      </w:r>
+      <w:r>
+        <w:rPr>
+          <w:rFonts w:ascii="Arial" w:hAnsi="Arial" w:cs="Arial"/>
+        </w:rPr>
+        <w:t xml:space="preserve"> precio mínimo</w:t>
+      </w:r>
+      <w:r>
+        <w:rPr>
+          <w:rFonts w:ascii="Arial" w:hAnsi="Arial" w:cs="Arial"/>
+        </w:rPr>
+        <w:t>.</w:t>
+      </w:r>
+    </w:p>
+    <w:p>
+      <w:pPr>
+        <w:pStyle w:val="ListParagraph"/>
+        <w:numPr>
+          <w:ilvl w:val="1"/>
+          <w:numId w:val="1"/>
+        </w:numPr>
+        <w:spacing w:after="120" w:line="240" w:lineRule="auto"/>
+        <w:ind w:left="1560"/>
+        <w:contextualSpacing w:val="0"/>
+        <w:jc w:val="both"/>
+        <w:rPr>
+          <w:rFonts w:ascii="Arial" w:hAnsi="Arial" w:cs="Arial"/>
+        </w:rPr>
+      </w:pPr>
+      <w:proofErr w:type="spellStart"/>
+      <w:r>
+        <w:rPr>
+          <w:rFonts w:ascii="Consolas" w:hAnsi="Consolas" w:cs="Arial"/>
+        </w:rPr>
+        <w:t>MaximumPriceFilter</w:t>
+      </w:r>
+      <w:proofErr w:type="spellEnd"/>
+      <w:r>
+        <w:rPr>
+          <w:rFonts w:ascii="Arial" w:hAnsi="Arial" w:cs="Arial"/>
+        </w:rPr>
+        <w:t xml:space="preserve">: </w:t>
+      </w:r>
+      <w:r>
+        <w:rPr>
+          <w:rFonts w:ascii="Arial" w:hAnsi="Arial" w:cs="Arial"/>
+        </w:rPr>
+        <w:t>filtro por</w:t>
+      </w:r>
+      <w:r>
+        <w:rPr>
+          <w:rFonts w:ascii="Arial" w:hAnsi="Arial" w:cs="Arial"/>
+        </w:rPr>
+        <w:t xml:space="preserve"> precio máximo</w:t>
+      </w:r>
+      <w:r>
+        <w:rPr>
+          <w:rFonts w:ascii="Arial" w:hAnsi="Arial" w:cs="Arial"/>
+        </w:rPr>
+        <w:t>.</w:t>
+      </w:r>
+    </w:p>
+    <w:p>
+      <w:pPr>
+        <w:pStyle w:val="ListParagraph"/>
+        <w:numPr>
+          <w:ilvl w:val="1"/>
+          <w:numId w:val="1"/>
+        </w:numPr>
+        <w:spacing w:after="120" w:line="240" w:lineRule="auto"/>
+        <w:ind w:left="1560"/>
+        <w:contextualSpacing w:val="0"/>
+        <w:jc w:val="both"/>
+        <w:rPr>
+          <w:rFonts w:ascii="Arial" w:hAnsi="Arial" w:cs="Arial"/>
+        </w:rPr>
+      </w:pPr>
+      <w:proofErr w:type="spellStart"/>
+      <w:r>
+        <w:rPr>
+          <w:rFonts w:ascii="Consolas" w:hAnsi="Consolas" w:cs="Arial"/>
+        </w:rPr>
+        <w:t>AndCompoundFilter</w:t>
+      </w:r>
+      <w:proofErr w:type="spellEnd"/>
+      <w:r>
+        <w:rPr>
+          <w:rFonts w:ascii="Arial" w:hAnsi="Arial" w:cs="Arial"/>
+        </w:rPr>
+        <w:t xml:space="preserve">: </w:t>
+      </w:r>
+      <w:r>
+        <w:rPr>
+          <w:rFonts w:ascii="Arial" w:hAnsi="Arial" w:cs="Arial"/>
+        </w:rPr>
+        <w:t>permite componer criterios por conjunción</w:t>
+      </w:r>
+      <w:r>
+        <w:rPr>
+          <w:rFonts w:ascii="Arial" w:hAnsi="Arial" w:cs="Arial"/>
+        </w:rPr>
+        <w:t>.</w:t>
+      </w:r>
+    </w:p>
+    <w:p>
+      <w:pPr>
+        <w:pStyle w:val="ListParagraph"/>
+        <w:numPr>
+          <w:ilvl w:val="1"/>
+          <w:numId w:val="1"/>
+        </w:numPr>
+        <w:spacing w:after="120" w:line="240" w:lineRule="auto"/>
+        <w:ind w:left="1560"/>
+        <w:contextualSpacing w:val="0"/>
+        <w:jc w:val="both"/>
+        <w:rPr>
+          <w:rFonts w:ascii="Arial" w:hAnsi="Arial" w:cs="Arial"/>
+        </w:rPr>
+      </w:pPr>
+      <w:proofErr w:type="spellStart"/>
+      <w:r>
+        <w:rPr>
+          <w:rFonts w:ascii="Consolas" w:hAnsi="Consolas" w:cs="Arial"/>
+        </w:rPr>
+        <w:t>OrCompoundFilter</w:t>
+      </w:r>
+      <w:proofErr w:type="spellEnd"/>
+      <w:r>
+        <w:rPr>
+          <w:rFonts w:ascii="Arial" w:hAnsi="Arial" w:cs="Arial"/>
+        </w:rPr>
+        <w:t xml:space="preserve">: </w:t>
+      </w:r>
+      <w:r>
+        <w:rPr>
+          <w:rFonts w:ascii="Arial" w:hAnsi="Arial" w:cs="Arial"/>
+        </w:rPr>
+        <w:t>permite componer criterios por disyunción</w:t>
+      </w:r>
+      <w:r>
+        <w:rPr>
+          <w:rFonts w:ascii="Arial" w:hAnsi="Arial" w:cs="Arial"/>
+        </w:rPr>
+        <w:t>.</w:t>
+      </w:r>
+    </w:p>
+    <w:p>
+      <w:pPr>
+        <w:spacing w:after="120" w:line="240" w:lineRule="auto"/>
+        <w:ind w:firstLine="425"/>
+        <w:jc w:val="both"/>
+        <w:rPr>
+          <w:rFonts w:ascii="Arial" w:hAnsi="Arial" w:cs="Arial"/>
+        </w:rPr>
+      </w:pPr>
+    </w:p>
+    <w:p>
+      <w:pPr>
+        <w:spacing w:before="240" w:after="240" w:line="240" w:lineRule="auto"/>
+        <w:ind w:left="142"/>
+        <w:jc w:val="both"/>
+        <w:rPr>
+          <w:rFonts w:ascii="Arial" w:hAnsi="Arial" w:cs="Arial"/>
+          <w:i/>
+          <w:iCs/>
+          <w:sz w:val="24"/>
+          <w:szCs w:val="24"/>
+          <w:u w:val="single"/>
+        </w:rPr>
+      </w:pPr>
+      <w:r>
+        <w:rPr>
+          <w:rFonts w:ascii="Arial" w:hAnsi="Arial" w:cs="Arial"/>
+          <w:i/>
+          <w:iCs/>
+          <w:sz w:val="24"/>
+          <w:szCs w:val="24"/>
+          <w:u w:val="single"/>
+        </w:rPr>
+        <w:lastRenderedPageBreak/>
+        <w:t>El sistema</w:t>
+      </w:r>
+    </w:p>
+    <w:p>
+      <w:pPr>
+        <w:spacing w:after="120" w:line="240" w:lineRule="auto"/>
+        <w:ind w:firstLine="425"/>
+        <w:jc w:val="both"/>
+        <w:rPr>
+          <w:rFonts w:ascii="Arial" w:hAnsi="Arial" w:cs="Arial"/>
+        </w:rPr>
+      </w:pPr>
+      <w:r>
+        <w:rPr>
+          <w:rFonts w:ascii="Arial" w:hAnsi="Arial" w:cs="Arial"/>
+        </w:rPr>
+        <w:t>Se modelaron una serie de sistemas administradores, desde los cuales se accede a todas las funcionalidades del sistema y sus objetos.</w:t>
+      </w:r>
+    </w:p>
+    <w:p>
+      <w:pPr>
+        <w:pStyle w:val="ListParagraph"/>
+        <w:numPr>
+          <w:ilvl w:val="0"/>
+          <w:numId w:val="1"/>
+        </w:numPr>
+        <w:spacing w:after="120" w:line="240" w:lineRule="auto"/>
+        <w:ind w:left="709" w:hanging="357"/>
+        <w:contextualSpacing w:val="0"/>
+        <w:jc w:val="both"/>
+        <w:rPr>
+          <w:rFonts w:ascii="Arial" w:hAnsi="Arial" w:cs="Arial"/>
+        </w:rPr>
+      </w:pPr>
+      <w:proofErr w:type="spellStart"/>
+      <w:r>
+        <w:rPr>
+          <w:rFonts w:ascii="Consolas" w:hAnsi="Consolas" w:cs="Arial"/>
+        </w:rPr>
+        <w:t>Booking</w:t>
+      </w:r>
+      <w:r>
+        <w:rPr>
+          <w:rFonts w:ascii="Consolas" w:hAnsi="Consolas" w:cs="Arial"/>
+        </w:rPr>
+        <w:t>System</w:t>
+      </w:r>
+      <w:proofErr w:type="spellEnd"/>
+      <w:r>
+        <w:rPr>
+          <w:rFonts w:ascii="Arial" w:hAnsi="Arial" w:cs="Arial"/>
+        </w:rPr>
+        <w:t xml:space="preserve">: </w:t>
+      </w:r>
+      <w:r>
+        <w:rPr>
+          <w:rFonts w:ascii="Arial" w:hAnsi="Arial" w:cs="Arial"/>
+        </w:rPr>
+        <w:t>sistema principal, que da sentido a la solución, y a través del cual se administran los principales objetos de negocio</w:t>
+      </w:r>
+      <w:r>
+        <w:rPr>
+          <w:rFonts w:ascii="Arial" w:hAnsi="Arial" w:cs="Arial"/>
+        </w:rPr>
+        <w:t xml:space="preserve">. Está modelado como un </w:t>
+      </w:r>
+      <w:proofErr w:type="spellStart"/>
+      <w:r>
+        <w:rPr>
+          <w:rFonts w:ascii="Arial" w:hAnsi="Arial" w:cs="Arial"/>
+        </w:rPr>
+        <w:t>s</w:t>
+      </w:r>
+      <w:r>
+        <w:rPr>
+          <w:rFonts w:ascii="Arial" w:hAnsi="Arial" w:cs="Arial"/>
+        </w:rPr>
+        <w:t>ingleton</w:t>
+      </w:r>
+      <w:proofErr w:type="spellEnd"/>
+      <w:r>
+        <w:rPr>
+          <w:rFonts w:ascii="Arial" w:hAnsi="Arial" w:cs="Arial"/>
+        </w:rPr>
+        <w:t>.</w:t>
+      </w:r>
+    </w:p>
+    <w:p>
+      <w:pPr>
+        <w:pStyle w:val="ListParagraph"/>
+        <w:numPr>
+          <w:ilvl w:val="0"/>
+          <w:numId w:val="1"/>
+        </w:numPr>
+        <w:spacing w:after="120" w:line="240" w:lineRule="auto"/>
+        <w:ind w:left="709" w:hanging="357"/>
+        <w:contextualSpacing w:val="0"/>
+        <w:jc w:val="both"/>
+        <w:rPr>
+          <w:rFonts w:ascii="Arial" w:hAnsi="Arial" w:cs="Arial"/>
+        </w:rPr>
+      </w:pPr>
+      <w:proofErr w:type="spellStart"/>
+      <w:r>
+        <w:rPr>
+          <w:rFonts w:ascii="Consolas" w:hAnsi="Consolas" w:cs="Arial"/>
+        </w:rPr>
+        <w:t>Rankin</w:t>
+      </w:r>
+      <w:r>
+        <w:rPr>
+          <w:rFonts w:ascii="Consolas" w:hAnsi="Consolas" w:cs="Arial"/>
+        </w:rPr>
+        <w:t>g</w:t>
       </w:r>
       <w:r>
         <w:rPr>
@@ -1813,13 +2272,7 @@
         <w:rPr>
           <w:rFonts w:ascii="Arial" w:hAnsi="Arial" w:cs="Arial"/>
         </w:rPr>
-        <w:t xml:space="preserve">: </w:t>
-      </w:r>
-      <w:r>
-        <w:rPr>
-          <w:rFonts w:ascii="Arial" w:hAnsi="Arial" w:cs="Arial"/>
-        </w:rPr>
-        <w:t xml:space="preserve">También un </w:t>
+        <w:t xml:space="preserve">: Otro objeto </w:t>
       </w:r>
       <w:proofErr w:type="spellStart"/>
       <w:r>
@@ -1839,19 +2292,71 @@
         <w:rPr>
           <w:rFonts w:ascii="Arial" w:hAnsi="Arial" w:cs="Arial"/>
         </w:rPr>
-        <w:t>par</w:t>
-      </w:r>
-      <w:r>
-        <w:rPr>
-          <w:rFonts w:ascii="Arial" w:hAnsi="Arial" w:cs="Arial"/>
-        </w:rPr>
-        <w:t>a administrar</w:t>
-      </w:r>
-      <w:r>
-        <w:rPr>
-          <w:rFonts w:ascii="Arial" w:hAnsi="Arial" w:cs="Arial"/>
-        </w:rPr>
-        <w:t xml:space="preserve"> las propiedades y los objetos relacionados a las mismas.</w:t>
+        <w:t xml:space="preserve">destinado a administrar todo lo referido a las revisiones, el </w:t>
+      </w:r>
+      <w:proofErr w:type="spellStart"/>
+      <w:r>
+        <w:rPr>
+          <w:rFonts w:ascii="Arial" w:hAnsi="Arial" w:cs="Arial"/>
+        </w:rPr>
+        <w:t>ránking</w:t>
+      </w:r>
+      <w:proofErr w:type="spellEnd"/>
+      <w:r>
+        <w:rPr>
+          <w:rFonts w:ascii="Arial" w:hAnsi="Arial" w:cs="Arial"/>
+        </w:rPr>
+        <w:t xml:space="preserve"> y promedios de calificaciones para inquilinos, propiedades y propietarios</w:t>
+      </w:r>
+      <w:r>
+        <w:rPr>
+          <w:rFonts w:ascii="Arial" w:hAnsi="Arial" w:cs="Arial"/>
+        </w:rPr>
+        <w:t>.</w:t>
+      </w:r>
+    </w:p>
+    <w:p>
+      <w:pPr>
+        <w:pStyle w:val="ListParagraph"/>
+        <w:numPr>
+          <w:ilvl w:val="0"/>
+          <w:numId w:val="1"/>
+        </w:numPr>
+        <w:spacing w:after="120" w:line="240" w:lineRule="auto"/>
+        <w:ind w:left="709" w:hanging="357"/>
+        <w:contextualSpacing w:val="0"/>
+        <w:jc w:val="both"/>
+        <w:rPr>
+          <w:rFonts w:ascii="Arial" w:hAnsi="Arial" w:cs="Arial"/>
+        </w:rPr>
+      </w:pPr>
+      <w:proofErr w:type="spellStart"/>
+      <w:r>
+        <w:rPr>
+          <w:rFonts w:ascii="Consolas" w:hAnsi="Consolas" w:cs="Arial"/>
+        </w:rPr>
+        <w:t>PropertiesSubsystem</w:t>
+      </w:r>
+      <w:proofErr w:type="spellEnd"/>
+      <w:r>
+        <w:rPr>
+          <w:rFonts w:ascii="Arial" w:hAnsi="Arial" w:cs="Arial"/>
+        </w:rPr>
+        <w:t xml:space="preserve">: También un </w:t>
+      </w:r>
+      <w:proofErr w:type="spellStart"/>
+      <w:r>
+        <w:rPr>
+          <w:rFonts w:ascii="Arial" w:hAnsi="Arial" w:cs="Arial"/>
+        </w:rPr>
+        <w:t>singleton</w:t>
+      </w:r>
+      <w:proofErr w:type="spellEnd"/>
+      <w:r>
+        <w:rPr>
+          <w:rFonts w:ascii="Arial" w:hAnsi="Arial" w:cs="Arial"/>
+        </w:rPr>
+        <w:t>, para administrar las propiedades y los objetos relacionados a las mismas.</w:t>
       </w:r>
     </w:p>
     <w:p>
@@ -1875,6 +2380,7 @@
           <w:u w:val="single"/>
         </w:rPr>
       </w:pPr>
+      <w:proofErr w:type="gramStart"/>
       <w:r>
         <w:rPr>
           <w:rFonts w:ascii="Arial" w:hAnsi="Arial" w:cs="Arial"/>
@@ -1884,122 +2390,365 @@
         </w:rPr>
         <w:t>Casos de Uso a programar</w:t>
       </w:r>
-    </w:p>
-    <w:p>
-      <w:pPr>
-        <w:spacing w:after="120" w:line="240" w:lineRule="auto"/>
-        <w:ind w:firstLine="425"/>
-        <w:jc w:val="both"/>
-        <w:rPr>
-          <w:rFonts w:ascii="Arial" w:hAnsi="Arial" w:cs="Arial"/>
-          <w:i/>
-          <w:iCs/>
-        </w:rPr>
-      </w:pPr>
-      <w:r>
-        <w:rPr>
-          <w:rFonts w:ascii="Arial" w:hAnsi="Arial" w:cs="Arial"/>
-          <w:i/>
-          <w:iCs/>
-        </w:rPr>
-        <w:t xml:space="preserve">2.a. </w:t>
-      </w:r>
-      <w:r>
-        <w:rPr>
-          <w:rFonts w:ascii="Arial" w:hAnsi="Arial" w:cs="Arial"/>
-          <w:i/>
-          <w:iCs/>
-        </w:rPr>
-        <w:t>Poder crear y publicar propiedades.</w:t>
-      </w:r>
-    </w:p>
-    <w:p>
-      <w:pPr>
-        <w:spacing w:after="120" w:line="240" w:lineRule="auto"/>
-        <w:ind w:firstLine="425"/>
-        <w:jc w:val="both"/>
-        <w:rPr>
-          <w:rFonts w:ascii="Arial" w:hAnsi="Arial" w:cs="Arial"/>
-        </w:rPr>
-      </w:pPr>
-      <w:r>
-        <w:rPr>
-          <w:rFonts w:ascii="Arial" w:hAnsi="Arial" w:cs="Arial"/>
-        </w:rPr>
-        <w:t>Este punto está dividido en 2 casos distintos. Por un lado, el usuario puede crear una propiedad (</w:t>
-      </w:r>
-      <w:proofErr w:type="spellStart"/>
-      <w:r>
-        <w:rPr>
-          <w:rFonts w:ascii="Consolas" w:hAnsi="Consolas" w:cs="Arial"/>
-        </w:rPr>
-        <w:t>Property</w:t>
-      </w:r>
-      <w:proofErr w:type="spellEnd"/>
-      <w:r>
-        <w:rPr>
-          <w:rFonts w:ascii="Consolas" w:hAnsi="Consolas" w:cs="Arial"/>
-        </w:rPr>
-        <w:t>)</w:t>
-      </w:r>
-      <w:r>
-        <w:rPr>
-          <w:rFonts w:ascii="Arial" w:hAnsi="Arial" w:cs="Arial"/>
-        </w:rPr>
-        <w:t>, pero no necesariamente publicarla. Esto es administrado por el subsistema de propiedades.</w:t>
-      </w:r>
-    </w:p>
-    <w:p>
-      <w:pPr>
-        <w:spacing w:after="120" w:line="240" w:lineRule="auto"/>
-        <w:ind w:firstLine="425"/>
-        <w:jc w:val="both"/>
-        <w:rPr>
-          <w:rFonts w:ascii="Arial" w:hAnsi="Arial" w:cs="Arial"/>
-        </w:rPr>
-      </w:pPr>
-      <w:r>
-        <w:rPr>
-          <w:rFonts w:ascii="Arial" w:hAnsi="Arial" w:cs="Arial"/>
-        </w:rPr>
-        <w:t>Por otro lado, podrá armar una publicación (</w:t>
-      </w:r>
-      <w:proofErr w:type="spellStart"/>
-      <w:r>
-        <w:rPr>
-          <w:rFonts w:ascii="Consolas" w:hAnsi="Consolas" w:cs="Arial"/>
-        </w:rPr>
-        <w:t>Listing</w:t>
-      </w:r>
-      <w:proofErr w:type="spellEnd"/>
-      <w:r>
-        <w:rPr>
-          <w:rFonts w:ascii="Arial" w:hAnsi="Arial" w:cs="Arial"/>
-        </w:rPr>
-        <w:t>) con alguna de sus propiedades y dejarla disponible para ser alquilada. Esto es manejado por el sistema principal, el de reservas.</w:t>
-      </w:r>
-      <w:bookmarkStart w:id="0" w:name="_GoBack"/>
-      <w:bookmarkEnd w:id="0"/>
-    </w:p>
-    <w:p>
-      <w:pPr>
-        <w:spacing w:before="240" w:after="240" w:line="240" w:lineRule="auto"/>
-        <w:jc w:val="both"/>
+      <w:proofErr w:type="gramEnd"/>
+      <w:r>
         <w:rPr>
           <w:rFonts w:ascii="Arial" w:hAnsi="Arial" w:cs="Arial"/>
           <w:sz w:val="28"/>
           <w:szCs w:val="28"/>
           <w:u w:val="single"/>
         </w:rPr>
-      </w:pPr>
-      <w:r>
+        <w:t xml:space="preserve"> (hito 1)</w:t>
+      </w:r>
+    </w:p>
+    <w:p>
+      <w:pPr>
+        <w:spacing w:after="120" w:line="240" w:lineRule="auto"/>
+        <w:ind w:firstLine="425"/>
+        <w:jc w:val="both"/>
+        <w:rPr>
+          <w:rFonts w:ascii="Arial" w:hAnsi="Arial" w:cs="Arial"/>
+          <w:i/>
+          <w:iCs/>
+        </w:rPr>
+      </w:pPr>
+      <w:r>
+        <w:rPr>
+          <w:rFonts w:ascii="Arial" w:hAnsi="Arial" w:cs="Arial"/>
+          <w:i/>
+          <w:iCs/>
+        </w:rPr>
+        <w:t>2.a. Poder crear y publicar propiedades.</w:t>
+      </w:r>
+    </w:p>
+    <w:p>
+      <w:pPr>
+        <w:spacing w:after="120" w:line="240" w:lineRule="auto"/>
+        <w:ind w:firstLine="425"/>
+        <w:jc w:val="both"/>
+        <w:rPr>
+          <w:rFonts w:ascii="Arial" w:hAnsi="Arial" w:cs="Arial"/>
+        </w:rPr>
+      </w:pPr>
+      <w:r>
+        <w:rPr>
+          <w:rFonts w:ascii="Arial" w:hAnsi="Arial" w:cs="Arial"/>
+        </w:rPr>
+        <w:t>Este punto está dividido en 2 casos distintos. Por un lado, el usuario puede crear una propiedad (</w:t>
+      </w:r>
+      <w:proofErr w:type="spellStart"/>
+      <w:r>
+        <w:rPr>
+          <w:rFonts w:ascii="Consolas" w:hAnsi="Consolas" w:cs="Arial"/>
+        </w:rPr>
+        <w:t>Property</w:t>
+      </w:r>
+      <w:proofErr w:type="spellEnd"/>
+      <w:r>
+        <w:rPr>
+          <w:rFonts w:ascii="Consolas" w:hAnsi="Consolas" w:cs="Arial"/>
+        </w:rPr>
+        <w:t>)</w:t>
+      </w:r>
+      <w:r>
+        <w:rPr>
+          <w:rFonts w:ascii="Arial" w:hAnsi="Arial" w:cs="Arial"/>
+        </w:rPr>
+        <w:t>, pero no necesariamente publicarla. Esto es administrado por el subsistema de propiedades.</w:t>
+      </w:r>
+    </w:p>
+    <w:p>
+      <w:pPr>
+        <w:spacing w:after="120" w:line="240" w:lineRule="auto"/>
+        <w:ind w:firstLine="425"/>
+        <w:jc w:val="both"/>
+        <w:rPr>
+          <w:rFonts w:ascii="Arial" w:hAnsi="Arial" w:cs="Arial"/>
+        </w:rPr>
+      </w:pPr>
+      <w:r>
+        <w:rPr>
+          <w:rFonts w:ascii="Arial" w:hAnsi="Arial" w:cs="Arial"/>
+        </w:rPr>
+        <w:t>Por otro lado, podrá armar una publicación (</w:t>
+      </w:r>
+      <w:proofErr w:type="spellStart"/>
+      <w:r>
+        <w:rPr>
+          <w:rFonts w:ascii="Consolas" w:hAnsi="Consolas" w:cs="Arial"/>
+        </w:rPr>
+        <w:t>Listing</w:t>
+      </w:r>
+      <w:proofErr w:type="spellEnd"/>
+      <w:r>
+        <w:rPr>
+          <w:rFonts w:ascii="Arial" w:hAnsi="Arial" w:cs="Arial"/>
+        </w:rPr>
+        <w:t>) con alguna de sus propiedades y dejarla disponible para ser alquilada. Esto es manejado por el sistema principal, el de reservas.</w:t>
+      </w:r>
+    </w:p>
+    <w:p>
+      <w:pPr>
+        <w:spacing w:after="120" w:line="240" w:lineRule="auto"/>
+        <w:ind w:firstLine="425"/>
+        <w:jc w:val="both"/>
+        <w:rPr>
+          <w:rFonts w:ascii="Arial" w:hAnsi="Arial" w:cs="Arial"/>
+        </w:rPr>
+      </w:pPr>
+      <w:r>
+        <w:rPr>
+          <w:rFonts w:ascii="Arial" w:hAnsi="Arial" w:cs="Arial"/>
+        </w:rPr>
+        <w:t xml:space="preserve">El caso está cubierto por los </w:t>
+      </w:r>
+      <w:proofErr w:type="spellStart"/>
+      <w:r>
+        <w:rPr>
+          <w:rFonts w:ascii="Arial" w:hAnsi="Arial" w:cs="Arial"/>
+        </w:rPr>
+        <w:t>tests</w:t>
+      </w:r>
+      <w:proofErr w:type="spellEnd"/>
+      <w:r>
+        <w:rPr>
+          <w:rFonts w:ascii="Arial" w:hAnsi="Arial" w:cs="Arial"/>
+        </w:rPr>
+        <w:t xml:space="preserve"> de </w:t>
+      </w:r>
+      <w:proofErr w:type="spellStart"/>
+      <w:r>
+        <w:rPr>
+          <w:rFonts w:ascii="Consolas" w:hAnsi="Consolas" w:cs="Arial"/>
+        </w:rPr>
+        <w:t>PropertiesSubsystem</w:t>
+      </w:r>
+      <w:proofErr w:type="spellEnd"/>
+      <w:r>
+        <w:rPr>
+          <w:rFonts w:ascii="Arial" w:hAnsi="Arial" w:cs="Arial"/>
+        </w:rPr>
+        <w:t xml:space="preserve"> y </w:t>
+      </w:r>
+      <w:proofErr w:type="spellStart"/>
+      <w:r>
+        <w:rPr>
+          <w:rFonts w:ascii="Consolas" w:hAnsi="Consolas" w:cs="Arial"/>
+        </w:rPr>
+        <w:t>Booking</w:t>
+      </w:r>
+      <w:r>
+        <w:rPr>
+          <w:rFonts w:ascii="Consolas" w:hAnsi="Consolas" w:cs="Arial"/>
+        </w:rPr>
+        <w:t>System</w:t>
+      </w:r>
+      <w:proofErr w:type="spellEnd"/>
+      <w:r>
+        <w:rPr>
+          <w:rFonts w:ascii="Arial" w:hAnsi="Arial" w:cs="Arial"/>
+        </w:rPr>
+        <w:t>.</w:t>
+      </w:r>
+    </w:p>
+    <w:p>
+      <w:pPr>
+        <w:spacing w:after="120" w:line="240" w:lineRule="auto"/>
+        <w:ind w:firstLine="425"/>
+        <w:jc w:val="both"/>
+        <w:rPr>
+          <w:rFonts w:ascii="Arial" w:hAnsi="Arial" w:cs="Arial"/>
+        </w:rPr>
+      </w:pPr>
+    </w:p>
+    <w:p>
+      <w:pPr>
+        <w:spacing w:after="120" w:line="240" w:lineRule="auto"/>
+        <w:ind w:firstLine="425"/>
+        <w:jc w:val="both"/>
+        <w:rPr>
+          <w:rFonts w:ascii="Arial" w:hAnsi="Arial" w:cs="Arial"/>
+          <w:i/>
+          <w:iCs/>
+        </w:rPr>
+      </w:pPr>
+      <w:r>
+        <w:rPr>
+          <w:rFonts w:ascii="Arial" w:hAnsi="Arial" w:cs="Arial"/>
+          <w:i/>
+          <w:iCs/>
+        </w:rPr>
+        <w:t>2.</w:t>
+      </w:r>
+      <w:r>
+        <w:rPr>
+          <w:rFonts w:ascii="Arial" w:hAnsi="Arial" w:cs="Arial"/>
+          <w:i/>
+          <w:iCs/>
+        </w:rPr>
+        <w:t>b. Poder listar las propiedades que se encuentren libres entre dos fechas en</w:t>
+      </w:r>
+      <w:r>
+        <w:rPr>
+          <w:rFonts w:ascii="Arial" w:hAnsi="Arial" w:cs="Arial"/>
+          <w:i/>
+          <w:iCs/>
+        </w:rPr>
+        <w:t xml:space="preserve"> </w:t>
+      </w:r>
+      <w:r>
+        <w:rPr>
+          <w:rFonts w:ascii="Arial" w:hAnsi="Arial" w:cs="Arial"/>
+          <w:i/>
+          <w:iCs/>
+        </w:rPr>
+        <w:t>una ciudad determinada.</w:t>
+      </w:r>
+    </w:p>
+    <w:p>
+      <w:pPr>
+        <w:spacing w:after="120" w:line="240" w:lineRule="auto"/>
+        <w:ind w:firstLine="425"/>
+        <w:jc w:val="both"/>
+        <w:rPr>
+          <w:rFonts w:ascii="Arial" w:hAnsi="Arial" w:cs="Arial"/>
+        </w:rPr>
+      </w:pPr>
+      <w:r>
+        <w:rPr>
+          <w:rFonts w:ascii="Arial" w:hAnsi="Arial" w:cs="Arial"/>
+        </w:rPr>
+        <w:t>Caso de búsqueda simple para los 3 criterios que inicialmente eran obligatorios.</w:t>
+      </w:r>
+    </w:p>
+    <w:p>
+      <w:pPr>
+        <w:spacing w:after="120" w:line="240" w:lineRule="auto"/>
+        <w:ind w:firstLine="425"/>
+        <w:jc w:val="both"/>
+        <w:rPr>
+          <w:rFonts w:ascii="Arial" w:hAnsi="Arial" w:cs="Arial"/>
+        </w:rPr>
+      </w:pPr>
+      <w:r>
+        <w:rPr>
+          <w:rFonts w:ascii="Arial" w:hAnsi="Arial" w:cs="Arial"/>
+        </w:rPr>
+        <w:t xml:space="preserve">El caso está cubierto por los </w:t>
+      </w:r>
+      <w:proofErr w:type="spellStart"/>
+      <w:r>
+        <w:rPr>
+          <w:rFonts w:ascii="Arial" w:hAnsi="Arial" w:cs="Arial"/>
+        </w:rPr>
+        <w:t>tests</w:t>
+      </w:r>
+      <w:proofErr w:type="spellEnd"/>
+      <w:r>
+        <w:rPr>
+          <w:rFonts w:ascii="Arial" w:hAnsi="Arial" w:cs="Arial"/>
+        </w:rPr>
+        <w:t xml:space="preserve"> de </w:t>
+      </w:r>
+      <w:proofErr w:type="spellStart"/>
+      <w:r>
+        <w:rPr>
+          <w:rFonts w:ascii="Consolas" w:hAnsi="Consolas" w:cs="Arial"/>
+        </w:rPr>
+        <w:t>SearchManager</w:t>
+      </w:r>
+      <w:proofErr w:type="spellEnd"/>
+      <w:r>
+        <w:rPr>
+          <w:rFonts w:ascii="Arial" w:hAnsi="Arial" w:cs="Arial"/>
+        </w:rPr>
+        <w:t>.</w:t>
+      </w:r>
+    </w:p>
+    <w:p>
+      <w:pPr>
+        <w:spacing w:after="120" w:line="240" w:lineRule="auto"/>
+        <w:ind w:firstLine="425"/>
+        <w:jc w:val="both"/>
+        <w:rPr>
+          <w:rFonts w:ascii="Arial" w:hAnsi="Arial" w:cs="Arial"/>
+        </w:rPr>
+      </w:pPr>
+    </w:p>
+    <w:p>
+      <w:pPr>
+        <w:spacing w:after="120" w:line="240" w:lineRule="auto"/>
+        <w:ind w:firstLine="425"/>
+        <w:jc w:val="both"/>
+        <w:rPr>
+          <w:rFonts w:ascii="Arial" w:hAnsi="Arial" w:cs="Arial"/>
+          <w:i/>
+          <w:iCs/>
+        </w:rPr>
+      </w:pPr>
+      <w:r>
+        <w:rPr>
+          <w:rFonts w:ascii="Arial" w:hAnsi="Arial" w:cs="Arial"/>
+          <w:i/>
+          <w:iCs/>
+        </w:rPr>
+        <w:t xml:space="preserve">2. </w:t>
+      </w:r>
+      <w:r>
+        <w:rPr>
+          <w:rFonts w:ascii="Arial" w:hAnsi="Arial" w:cs="Arial"/>
+          <w:i/>
+          <w:iCs/>
+        </w:rPr>
+        <w:t>c.</w:t>
+      </w:r>
+      <w:r>
+        <w:rPr>
+          <w:rFonts w:ascii="Arial" w:hAnsi="Arial" w:cs="Arial"/>
+          <w:i/>
+          <w:iCs/>
+        </w:rPr>
+        <w:t xml:space="preserve"> </w:t>
+      </w:r>
+      <w:r>
+        <w:rPr>
+          <w:rFonts w:ascii="Arial" w:hAnsi="Arial" w:cs="Arial"/>
+          <w:i/>
+          <w:iCs/>
+        </w:rPr>
+        <w:t>Poder realizar todo el proceso para concretar una reserva.</w:t>
+      </w:r>
+    </w:p>
+    <w:p>
+      <w:pPr>
+        <w:spacing w:after="120" w:line="240" w:lineRule="auto"/>
+        <w:ind w:firstLine="425"/>
+        <w:jc w:val="both"/>
+        <w:rPr>
+          <w:rFonts w:ascii="Arial" w:hAnsi="Arial" w:cs="Arial"/>
+        </w:rPr>
+      </w:pPr>
+      <w:bookmarkStart w:id="0" w:name="_GoBack"/>
+      <w:bookmarkEnd w:id="0"/>
+    </w:p>
+    <w:p>
+      <w:pPr>
+        <w:spacing w:before="240" w:after="240" w:line="240" w:lineRule="auto"/>
+        <w:jc w:val="both"/>
         <w:rPr>
           <w:rFonts w:ascii="Arial" w:hAnsi="Arial" w:cs="Arial"/>
           <w:sz w:val="28"/>
           <w:szCs w:val="28"/>
           <w:u w:val="single"/>
         </w:rPr>
-        <w:lastRenderedPageBreak/>
+      </w:pPr>
+      <w:r>
+        <w:rPr>
+          <w:rFonts w:ascii="Arial" w:hAnsi="Arial" w:cs="Arial"/>
+          <w:sz w:val="28"/>
+          <w:szCs w:val="28"/>
+          <w:u w:val="single"/>
+        </w:rPr>
         <w:t>Fuente del proyecto</w:t>
       </w:r>
     </w:p>
@@ -3129,21 +3878,12 @@
 </file>
 
 <file path=customXml/item1.xml><?xml version="1.0" encoding="utf-8"?>
-<?mso-contentType ?>
-<FormTemplates xmlns="http://schemas.microsoft.com/sharepoint/v3/contenttype/forms">
-  <Display>DocumentLibraryForm</Display>
-  <Edit>DocumentLibraryForm</Edit>
-  <New>DocumentLibraryForm</New>
-</FormTemplates>
-</file>
-
-<file path=customXml/item2.xml><?xml version="1.0" encoding="utf-8"?>
 <p:properties xmlns:p="http://schemas.microsoft.com/office/2006/metadata/properties" xmlns:xsi="http://www.w3.org/2001/XMLSchema-instance" xmlns:pc="http://schemas.microsoft.com/office/infopath/2007/PartnerControls">
   <documentManagement/>
 </p:properties>
 </file>
 
-<file path=customXml/item3.xml><?xml version="1.0" encoding="utf-8"?>
+<file path=customXml/item2.xml><?xml version="1.0" encoding="utf-8"?>
 <ct:contentTypeSchema xmlns:ct="http://schemas.microsoft.com/office/2006/metadata/contentType" xmlns:ma="http://schemas.microsoft.com/office/2006/metadata/properties/metaAttributes" ct:_="" ma:_="" ma:contentTypeName="Documento" ma:contentTypeID="0x010100E105D0FA8E7DB040AD2EB74F04B071E7" ma:contentTypeVersion="7" ma:contentTypeDescription="Crear nuevo documento." ma:contentTypeScope="" ma:versionID="dbb8d7d9ce876d032bf6e244e47a31dd">
   <xsd:schema xmlns:xsd="http://www.w3.org/2001/XMLSchema" xmlns:xs="http://www.w3.org/2001/XMLSchema" xmlns:p="http://schemas.microsoft.com/office/2006/metadata/properties" xmlns:ns3="802f3b0f-bfe3-4884-8c7b-ac8214cb3c73" targetNamespace="http://schemas.microsoft.com/office/2006/metadata/properties" ma:root="true" ma:fieldsID="33c4135b6c4a5ed8c3adffad85585061" ns3:_="">
     <xsd:import namespace="802f3b0f-bfe3-4884-8c7b-ac8214cb3c73"/>
@@ -3307,15 +4047,16 @@
 </ct:contentTypeSchema>
 </file>
 
-<file path=customXml/itemProps1.xml><?xml version="1.0" encoding="utf-8"?>
-<ds:datastoreItem xmlns:ds="http://schemas.openxmlformats.org/officeDocument/2006/customXml" ds:itemID="{C510B378-3254-4D5D-BFBE-C80DA05DE852}">
-  <ds:schemaRefs>
-    <ds:schemaRef ds:uri="http://schemas.microsoft.com/sharepoint/v3/contenttype/forms"/>
-  </ds:schemaRefs>
-</ds:datastoreItem>
+<file path=customXml/item3.xml><?xml version="1.0" encoding="utf-8"?>
+<?mso-contentType ?>
+<FormTemplates xmlns="http://schemas.microsoft.com/sharepoint/v3/contenttype/forms">
+  <Display>DocumentLibraryForm</Display>
+  <Edit>DocumentLibraryForm</Edit>
+  <New>DocumentLibraryForm</New>
+</FormTemplates>
 </file>
 
-<file path=customXml/itemProps2.xml><?xml version="1.0" encoding="utf-8"?>
+<file path=customXml/itemProps1.xml><?xml version="1.0" encoding="utf-8"?>
 <ds:datastoreItem xmlns:ds="http://schemas.openxmlformats.org/officeDocument/2006/customXml" ds:itemID="{B57A4593-CD17-46AE-99D0-72B9CACFB67B}">
   <ds:schemaRefs>
     <ds:schemaRef ds:uri="http://schemas.microsoft.com/office/2006/metadata/properties"/>
@@ -3324,7 +4065,7 @@
 </ds:datastoreItem>
 </file>
 
-<file path=customXml/itemProps3.xml><?xml version="1.0" encoding="utf-8"?>
+<file path=customXml/itemProps2.xml><?xml version="1.0" encoding="utf-8"?>
 <ds:datastoreItem xmlns:ds="http://schemas.openxmlformats.org/officeDocument/2006/customXml" ds:itemID="{9576AFC6-2229-4D81-9421-7F86CD5FFC4D}">
   <ds:schemaRefs>
     <ds:schemaRef ds:uri="http://schemas.microsoft.com/office/2006/metadata/contentType"/>
@@ -3340,4 +4081,12 @@
     <ds:schemaRef ds:uri="http://schemas.microsoft.com/internal/obd"/>
   </ds:schemaRefs>
 </ds:datastoreItem>
+</file>
+
+<file path=customXml/itemProps3.xml><?xml version="1.0" encoding="utf-8"?>
+<ds:datastoreItem xmlns:ds="http://schemas.openxmlformats.org/officeDocument/2006/customXml" ds:itemID="{C510B378-3254-4D5D-BFBE-C80DA05DE852}">
+  <ds:schemaRefs>
+    <ds:schemaRef ds:uri="http://schemas.microsoft.com/sharepoint/v3/contenttype/forms"/>
+  </ds:schemaRefs>
+</ds:datastoreItem>
 </file>
</xml_diff>